<commit_message>
Added documentation for beard
</commit_message>
<xml_diff>
--- a/hydrograph_scaling.docx
+++ b/hydrograph_scaling.docx
@@ -1,6 +1,6 @@
 
 <file path=word/document.xml><?xml version="1.0" encoding="utf-8"?>
-<w:document xmlns:wpc="http://schemas.microsoft.com/office/word/2010/wordprocessingCanvas" xmlns:cx="http://schemas.microsoft.com/office/drawing/2014/chartex" xmlns:cx1="http://schemas.microsoft.com/office/drawing/2015/9/8/chartex" xmlns:cx2="http://schemas.microsoft.com/office/drawing/2015/10/21/chartex" xmlns:cx3="http://schemas.microsoft.com/office/drawing/2016/5/9/chartex" xmlns:cx4="http://schemas.microsoft.com/office/drawing/2016/5/10/chartex" xmlns:cx5="http://schemas.microsoft.com/office/drawing/2016/5/11/chartex" xmlns:cx6="http://schemas.microsoft.com/office/drawing/2016/5/12/chartex" xmlns:cx7="http://schemas.microsoft.com/office/drawing/2016/5/13/chartex" xmlns:cx8="http://schemas.microsoft.com/office/drawing/2016/5/14/chartex" xmlns:mc="http://schemas.openxmlformats.org/markup-compatibility/2006" xmlns:aink="http://schemas.microsoft.com/office/drawing/2016/ink" xmlns:am3d="http://schemas.microsoft.com/office/drawing/2017/model3d" xmlns:o="urn:schemas-microsoft-com:office:office" xmlns:r="http://schemas.openxmlformats.org/officeDocument/2006/relationships" xmlns:m="http://schemas.openxmlformats.org/officeDocument/2006/math" xmlns:v="urn:schemas-microsoft-com:vml" xmlns:wp14="http://schemas.microsoft.com/office/word/2010/wordprocessingDrawing" xmlns:wp="http://schemas.openxmlformats.org/drawingml/2006/wordprocessingDrawing" xmlns:w10="urn:schemas-microsoft-com:office:word" xmlns:w="http://schemas.openxmlformats.org/wordprocessingml/2006/main" xmlns:w14="http://schemas.microsoft.com/office/word/2010/wordml" xmlns:w15="http://schemas.microsoft.com/office/word/2012/wordml" xmlns:w16cex="http://schemas.microsoft.com/office/word/2018/wordml/cex" xmlns:w16cid="http://schemas.microsoft.com/office/word/2016/wordml/cid" xmlns:w16="http://schemas.microsoft.com/office/word/2018/wordml" xmlns:w16se="http://schemas.microsoft.com/office/word/2015/wordml/symex" xmlns:wpg="http://schemas.microsoft.com/office/word/2010/wordprocessingGroup" xmlns:wpi="http://schemas.microsoft.com/office/word/2010/wordprocessingInk" xmlns:wne="http://schemas.microsoft.com/office/word/2006/wordml" xmlns:wps="http://schemas.microsoft.com/office/word/2010/wordprocessingShape" mc:Ignorable="w14 w15 w16se w16cid w16 w16cex wp14">
+<w:document xmlns:wpc="http://schemas.microsoft.com/office/word/2010/wordprocessingCanvas" xmlns:cx="http://schemas.microsoft.com/office/drawing/2014/chartex" xmlns:cx1="http://schemas.microsoft.com/office/drawing/2015/9/8/chartex" xmlns:cx2="http://schemas.microsoft.com/office/drawing/2015/10/21/chartex" xmlns:cx3="http://schemas.microsoft.com/office/drawing/2016/5/9/chartex" xmlns:cx4="http://schemas.microsoft.com/office/drawing/2016/5/10/chartex" xmlns:cx5="http://schemas.microsoft.com/office/drawing/2016/5/11/chartex" xmlns:cx6="http://schemas.microsoft.com/office/drawing/2016/5/12/chartex" xmlns:cx7="http://schemas.microsoft.com/office/drawing/2016/5/13/chartex" xmlns:cx8="http://schemas.microsoft.com/office/drawing/2016/5/14/chartex" xmlns:mc="http://schemas.openxmlformats.org/markup-compatibility/2006" xmlns:aink="http://schemas.microsoft.com/office/drawing/2016/ink" xmlns:am3d="http://schemas.microsoft.com/office/drawing/2017/model3d" xmlns:o="urn:schemas-microsoft-com:office:office" xmlns:oel="http://schemas.microsoft.com/office/2019/extlst" xmlns:r="http://schemas.openxmlformats.org/officeDocument/2006/relationships" xmlns:m="http://schemas.openxmlformats.org/officeDocument/2006/math" xmlns:v="urn:schemas-microsoft-com:vml" xmlns:wp14="http://schemas.microsoft.com/office/word/2010/wordprocessingDrawing" xmlns:wp="http://schemas.openxmlformats.org/drawingml/2006/wordprocessingDrawing" xmlns:w10="urn:schemas-microsoft-com:office:word" xmlns:w="http://schemas.openxmlformats.org/wordprocessingml/2006/main" xmlns:w14="http://schemas.microsoft.com/office/word/2010/wordml" xmlns:w15="http://schemas.microsoft.com/office/word/2012/wordml" xmlns:w16cex="http://schemas.microsoft.com/office/word/2018/wordml/cex" xmlns:w16cid="http://schemas.microsoft.com/office/word/2016/wordml/cid" xmlns:w16="http://schemas.microsoft.com/office/word/2018/wordml" xmlns:w16sdtdh="http://schemas.microsoft.com/office/word/2020/wordml/sdtdatahash" xmlns:w16se="http://schemas.microsoft.com/office/word/2015/wordml/symex" xmlns:wpg="http://schemas.microsoft.com/office/word/2010/wordprocessingGroup" xmlns:wpi="http://schemas.microsoft.com/office/word/2010/wordprocessingInk" xmlns:wne="http://schemas.microsoft.com/office/word/2006/wordml" xmlns:wps="http://schemas.microsoft.com/office/word/2010/wordprocessingShape" mc:Ignorable="w14 w15 w16se w16cid w16 w16cex w16sdtdh wp14">
   <w:body>
     <w:p>
       <w:pPr>
@@ -1109,21 +1109,11 @@
       <w:r>
         <w:t xml:space="preserve">as described in Section </w:t>
       </w:r>
-      <w:r>
-        <w:fldChar w:fldCharType="begin"/>
-      </w:r>
-      <w:r>
-        <w:instrText xml:space="preserve"> REF _Ref86133678 \r </w:instrText>
-      </w:r>
-      <w:r>
-        <w:fldChar w:fldCharType="separate"/>
-      </w:r>
-      <w:r>
-        <w:t>1.1</w:t>
-      </w:r>
-      <w:r>
-        <w:fldChar w:fldCharType="end"/>
-      </w:r>
+      <w:fldSimple w:instr=" REF _Ref86133678 \r ">
+        <w:r>
+          <w:t>1.1</w:t>
+        </w:r>
+      </w:fldSimple>
       <w:r>
         <w:t xml:space="preserve">. </w:t>
       </w:r>
@@ -2109,13 +2099,7 @@
           <w:rPr>
             <w:rFonts w:ascii="Cambria Math" w:hAnsi="Cambria Math"/>
           </w:rPr>
-          <m:t>=</m:t>
-        </m:r>
-        <m:r>
-          <w:rPr>
-            <w:rFonts w:ascii="Cambria Math" w:hAnsi="Cambria Math"/>
-          </w:rPr>
-          <m:t>0</m:t>
+          <m:t>=0</m:t>
         </m:r>
       </m:oMath>
     </w:p>
@@ -4007,31 +3991,27 @@
         <w:pStyle w:val="Heading2"/>
       </w:pPr>
       <w:r>
+        <w:t xml:space="preserve">Sierra </w:t>
+      </w:r>
+      <w:r>
         <w:t>Balanced Scaling</w:t>
       </w:r>
     </w:p>
     <w:p>
       <w:r>
-        <w:t xml:space="preserve">Balanced scaling uses the same concept as peak &amp; volume scaling, except with volume scaling modified for use with multiple durations. </w:t>
+        <w:t>Sierra b</w:t>
+      </w:r>
+      <w:r>
+        <w:t xml:space="preserve">alanced scaling uses the same concept as peak &amp; volume scaling, except with volume scaling modified for use with multiple durations. </w:t>
       </w:r>
       <w:r>
         <w:t xml:space="preserve">First, peak scaling was conducted by multiplying the entire input hydrograph by the ratio of the desired peak over the input hydrograph peak, as described in Section </w:t>
       </w:r>
-      <w:r>
-        <w:fldChar w:fldCharType="begin"/>
-      </w:r>
-      <w:r>
-        <w:instrText xml:space="preserve"> REF _Ref86133678 \r </w:instrText>
-      </w:r>
-      <w:r>
-        <w:fldChar w:fldCharType="separate"/>
-      </w:r>
-      <w:r>
-        <w:t>1.1</w:t>
-      </w:r>
-      <w:r>
-        <w:fldChar w:fldCharType="end"/>
-      </w:r>
+      <w:fldSimple w:instr=" REF _Ref86133678 \r ">
+        <w:r>
+          <w:t>1.1</w:t>
+        </w:r>
+      </w:fldSimple>
       <w:r>
         <w:t xml:space="preserve">. </w:t>
       </w:r>
@@ -7675,6 +7655,1481 @@
         <w:t xml:space="preserve"> hydrograph.</w:t>
       </w:r>
     </w:p>
+    <w:p/>
+    <w:p/>
+    <w:p>
+      <w:pPr>
+        <w:pStyle w:val="Heading2"/>
+      </w:pPr>
+      <w:r>
+        <w:t xml:space="preserve">Beard </w:t>
+      </w:r>
+      <w:r>
+        <w:t>Balanced Scaling</w:t>
+      </w:r>
+    </w:p>
+    <w:p>
+      <w:r>
+        <w:t>Beard b</w:t>
+      </w:r>
+      <w:r>
+        <w:t>alanced scaling uses</w:t>
+      </w:r>
+      <w:r>
+        <w:t xml:space="preserve"> similar concepts to Sierra balanced scaling, but with a straight multiplier</w:t>
+      </w:r>
+      <w:r>
+        <w:t xml:space="preserve">. First, peak scaling was conducted by multiplying the </w:t>
+      </w:r>
+      <w:r>
+        <w:t>peak of the</w:t>
+      </w:r>
+      <w:r>
+        <w:t xml:space="preserve"> input hydrograph by the ratio of the desired peak over the input hydrograph peak, as described in Section </w:t>
+      </w:r>
+      <w:r>
+        <w:fldChar w:fldCharType="begin"/>
+      </w:r>
+      <w:r>
+        <w:instrText xml:space="preserve"> REF _Ref86133678 \r </w:instrText>
+      </w:r>
+      <w:r>
+        <w:fldChar w:fldCharType="separate"/>
+      </w:r>
+      <w:r>
+        <w:t>1.1</w:t>
+      </w:r>
+      <w:r>
+        <w:fldChar w:fldCharType="end"/>
+      </w:r>
+      <w:r>
+        <w:t xml:space="preserve">. </w:t>
+      </w:r>
+    </w:p>
+    <w:p/>
+    <w:p>
+      <w:r>
+        <w:t>Next, volume scaling was conducted. The end goal was v</w:t>
+      </w:r>
+      <w:r>
+        <w:t xml:space="preserve">olume scaling to create a scaled hydrograph, </w:t>
+      </w:r>
+      <m:oMath>
+        <m:sSub>
+          <m:sSubPr>
+            <m:ctrlPr>
+              <w:rPr>
+                <w:rFonts w:ascii="Cambria Math" w:hAnsi="Cambria Math"/>
+                <w:i/>
+              </w:rPr>
+            </m:ctrlPr>
+          </m:sSubPr>
+          <m:e>
+            <m:r>
+              <w:rPr>
+                <w:rFonts w:ascii="Cambria Math" w:hAnsi="Cambria Math"/>
+              </w:rPr>
+              <m:t>Q</m:t>
+            </m:r>
+          </m:e>
+          <m:sub>
+            <m:r>
+              <w:rPr>
+                <w:rFonts w:ascii="Cambria Math" w:hAnsi="Cambria Math"/>
+              </w:rPr>
+              <m:t>s</m:t>
+            </m:r>
+          </m:sub>
+        </m:sSub>
+      </m:oMath>
+      <w:r>
+        <w:t xml:space="preserve">, such that the resulting average flow of the scaled hydrograph, </w:t>
+      </w:r>
+      <m:oMath>
+        <m:sSub>
+          <m:sSubPr>
+            <m:ctrlPr>
+              <w:rPr>
+                <w:rFonts w:ascii="Cambria Math" w:hAnsi="Cambria Math"/>
+                <w:i/>
+              </w:rPr>
+            </m:ctrlPr>
+          </m:sSubPr>
+          <m:e>
+            <m:acc>
+              <m:accPr>
+                <m:chr m:val="̅"/>
+                <m:ctrlPr>
+                  <w:rPr>
+                    <w:rFonts w:ascii="Cambria Math" w:hAnsi="Cambria Math"/>
+                    <w:i/>
+                  </w:rPr>
+                </m:ctrlPr>
+              </m:accPr>
+              <m:e>
+                <m:r>
+                  <w:rPr>
+                    <w:rFonts w:ascii="Cambria Math" w:hAnsi="Cambria Math"/>
+                  </w:rPr>
+                  <m:t>Q</m:t>
+                </m:r>
+              </m:e>
+            </m:acc>
+          </m:e>
+          <m:sub>
+            <m:r>
+              <w:rPr>
+                <w:rFonts w:ascii="Cambria Math" w:hAnsi="Cambria Math"/>
+              </w:rPr>
+              <m:t>s</m:t>
+            </m:r>
+          </m:sub>
+        </m:sSub>
+      </m:oMath>
+      <w:r>
+        <w:t xml:space="preserve">, is equal to the average flow of the desired frequency volume, </w:t>
+      </w:r>
+      <m:oMath>
+        <m:sSub>
+          <m:sSubPr>
+            <m:ctrlPr>
+              <w:rPr>
+                <w:rFonts w:ascii="Cambria Math" w:hAnsi="Cambria Math"/>
+                <w:i/>
+              </w:rPr>
+            </m:ctrlPr>
+          </m:sSubPr>
+          <m:e>
+            <m:acc>
+              <m:accPr>
+                <m:chr m:val="̅"/>
+                <m:ctrlPr>
+                  <w:rPr>
+                    <w:rFonts w:ascii="Cambria Math" w:hAnsi="Cambria Math"/>
+                    <w:i/>
+                  </w:rPr>
+                </m:ctrlPr>
+              </m:accPr>
+              <m:e>
+                <m:r>
+                  <w:rPr>
+                    <w:rFonts w:ascii="Cambria Math" w:hAnsi="Cambria Math"/>
+                  </w:rPr>
+                  <m:t>Q</m:t>
+                </m:r>
+              </m:e>
+            </m:acc>
+          </m:e>
+          <m:sub>
+            <m:r>
+              <w:rPr>
+                <w:rFonts w:ascii="Cambria Math" w:hAnsi="Cambria Math"/>
+              </w:rPr>
+              <m:t>rp</m:t>
+            </m:r>
+          </m:sub>
+        </m:sSub>
+      </m:oMath>
+      <w:r>
+        <w:t>.</w:t>
+      </w:r>
+      <w:r>
+        <w:t xml:space="preserve"> </w:t>
+      </w:r>
+      <w:r>
+        <w:t xml:space="preserve">Because multiple durations were being used, we assumed that </w:t>
+      </w:r>
+      <m:oMath>
+        <m:sSub>
+          <m:sSubPr>
+            <m:ctrlPr>
+              <w:rPr>
+                <w:rFonts w:ascii="Cambria Math" w:hAnsi="Cambria Math"/>
+                <w:i/>
+              </w:rPr>
+            </m:ctrlPr>
+          </m:sSubPr>
+          <m:e>
+            <m:r>
+              <w:rPr>
+                <w:rFonts w:ascii="Cambria Math" w:hAnsi="Cambria Math"/>
+              </w:rPr>
+              <m:t>Q</m:t>
+            </m:r>
+          </m:e>
+          <m:sub>
+            <m:r>
+              <w:rPr>
+                <w:rFonts w:ascii="Cambria Math" w:hAnsi="Cambria Math"/>
+              </w:rPr>
+              <m:t>s</m:t>
+            </m:r>
+          </m:sub>
+        </m:sSub>
+      </m:oMath>
+      <w:r>
+        <w:t xml:space="preserve"> was comprised of two segments: </w:t>
+      </w:r>
+      <m:oMath>
+        <m:sSub>
+          <m:sSubPr>
+            <m:ctrlPr>
+              <w:rPr>
+                <w:rFonts w:ascii="Cambria Math" w:hAnsi="Cambria Math"/>
+                <w:i/>
+              </w:rPr>
+            </m:ctrlPr>
+          </m:sSubPr>
+          <m:e>
+            <m:r>
+              <w:rPr>
+                <w:rFonts w:ascii="Cambria Math" w:hAnsi="Cambria Math"/>
+              </w:rPr>
+              <m:t>Q</m:t>
+            </m:r>
+          </m:e>
+          <m:sub>
+            <m:r>
+              <w:rPr>
+                <w:rFonts w:ascii="Cambria Math" w:hAnsi="Cambria Math"/>
+              </w:rPr>
+              <m:t>d</m:t>
+            </m:r>
+          </m:sub>
+        </m:sSub>
+      </m:oMath>
+      <w:r>
+        <w:t xml:space="preserve"> and </w:t>
+      </w:r>
+      <m:oMath>
+        <m:sSub>
+          <m:sSubPr>
+            <m:ctrlPr>
+              <w:rPr>
+                <w:rFonts w:ascii="Cambria Math" w:hAnsi="Cambria Math"/>
+                <w:i/>
+              </w:rPr>
+            </m:ctrlPr>
+          </m:sSubPr>
+          <m:e>
+            <m:r>
+              <w:rPr>
+                <w:rFonts w:ascii="Cambria Math" w:hAnsi="Cambria Math"/>
+              </w:rPr>
+              <m:t>Q</m:t>
+            </m:r>
+          </m:e>
+          <m:sub>
+            <m:r>
+              <w:rPr>
+                <w:rFonts w:ascii="Cambria Math" w:hAnsi="Cambria Math"/>
+              </w:rPr>
+              <m:t>0</m:t>
+            </m:r>
+          </m:sub>
+        </m:sSub>
+      </m:oMath>
+      <w:r>
+        <w:t>, where</w:t>
+      </w:r>
+      <w:r>
+        <w:t xml:space="preserve"> </w:t>
+      </w:r>
+      <m:oMath>
+        <m:sSub>
+          <m:sSubPr>
+            <m:ctrlPr>
+              <w:rPr>
+                <w:rFonts w:ascii="Cambria Math" w:hAnsi="Cambria Math"/>
+                <w:i/>
+              </w:rPr>
+            </m:ctrlPr>
+          </m:sSubPr>
+          <m:e>
+            <m:r>
+              <w:rPr>
+                <w:rFonts w:ascii="Cambria Math" w:hAnsi="Cambria Math"/>
+              </w:rPr>
+              <m:t>Q</m:t>
+            </m:r>
+          </m:e>
+          <m:sub>
+            <m:r>
+              <w:rPr>
+                <w:rFonts w:ascii="Cambria Math" w:hAnsi="Cambria Math"/>
+              </w:rPr>
+              <m:t>d</m:t>
+            </m:r>
+          </m:sub>
+        </m:sSub>
+      </m:oMath>
+      <w:r>
+        <w:t xml:space="preserve"> is the portion of the input hydrograph being scaled and</w:t>
+      </w:r>
+      <w:r>
+        <w:t xml:space="preserve"> </w:t>
+      </w:r>
+      <m:oMath>
+        <m:sSub>
+          <m:sSubPr>
+            <m:ctrlPr>
+              <w:rPr>
+                <w:rFonts w:ascii="Cambria Math" w:hAnsi="Cambria Math"/>
+                <w:i/>
+              </w:rPr>
+            </m:ctrlPr>
+          </m:sSubPr>
+          <m:e>
+            <m:r>
+              <w:rPr>
+                <w:rFonts w:ascii="Cambria Math" w:hAnsi="Cambria Math"/>
+              </w:rPr>
+              <m:t>Q</m:t>
+            </m:r>
+          </m:e>
+          <m:sub>
+            <m:r>
+              <w:rPr>
+                <w:rFonts w:ascii="Cambria Math" w:hAnsi="Cambria Math"/>
+              </w:rPr>
+              <m:t>0</m:t>
+            </m:r>
+          </m:sub>
+        </m:sSub>
+      </m:oMath>
+      <w:r>
+        <w:t xml:space="preserve"> is the portion of the hydrograph </w:t>
+      </w:r>
+      <w:r>
+        <w:t xml:space="preserve">previously scaled (and </w:t>
+      </w:r>
+      <w:r>
+        <w:t>not currently being scaled</w:t>
+      </w:r>
+      <w:r>
+        <w:t>)</w:t>
+      </w:r>
+      <w:r>
+        <w:t>. Thus, the base equation is:</w:t>
+      </w:r>
+    </w:p>
+    <w:p/>
+    <w:p>
+      <w:pPr>
+        <w:tabs>
+          <w:tab w:val="left" w:pos="2160"/>
+          <w:tab w:val="left" w:pos="4320"/>
+          <w:tab w:val="left" w:pos="6480"/>
+          <w:tab w:val="right" w:pos="9072"/>
+        </w:tabs>
+        <w:ind w:left="2160"/>
+      </w:pPr>
+      <m:oMath>
+        <m:sSub>
+          <m:sSubPr>
+            <m:ctrlPr>
+              <w:rPr>
+                <w:rFonts w:ascii="Cambria Math" w:hAnsi="Cambria Math"/>
+                <w:i/>
+              </w:rPr>
+            </m:ctrlPr>
+          </m:sSubPr>
+          <m:e>
+            <m:acc>
+              <m:accPr>
+                <m:chr m:val="̅"/>
+                <m:ctrlPr>
+                  <w:rPr>
+                    <w:rFonts w:ascii="Cambria Math" w:hAnsi="Cambria Math"/>
+                    <w:i/>
+                  </w:rPr>
+                </m:ctrlPr>
+              </m:accPr>
+              <m:e>
+                <m:r>
+                  <w:rPr>
+                    <w:rFonts w:ascii="Cambria Math" w:hAnsi="Cambria Math"/>
+                  </w:rPr>
+                  <m:t>Q</m:t>
+                </m:r>
+              </m:e>
+            </m:acc>
+          </m:e>
+          <m:sub>
+            <m:r>
+              <w:rPr>
+                <w:rFonts w:ascii="Cambria Math" w:hAnsi="Cambria Math"/>
+              </w:rPr>
+              <m:t>rp</m:t>
+            </m:r>
+          </m:sub>
+        </m:sSub>
+        <m:r>
+          <w:rPr>
+            <w:rFonts w:ascii="Cambria Math" w:hAnsi="Cambria Math"/>
+          </w:rPr>
+          <m:t>=</m:t>
+        </m:r>
+        <m:sSub>
+          <m:sSubPr>
+            <m:ctrlPr>
+              <w:rPr>
+                <w:rFonts w:ascii="Cambria Math" w:hAnsi="Cambria Math"/>
+                <w:i/>
+              </w:rPr>
+            </m:ctrlPr>
+          </m:sSubPr>
+          <m:e>
+            <m:acc>
+              <m:accPr>
+                <m:chr m:val="̅"/>
+                <m:ctrlPr>
+                  <w:rPr>
+                    <w:rFonts w:ascii="Cambria Math" w:hAnsi="Cambria Math"/>
+                    <w:i/>
+                  </w:rPr>
+                </m:ctrlPr>
+              </m:accPr>
+              <m:e>
+                <m:r>
+                  <w:rPr>
+                    <w:rFonts w:ascii="Cambria Math" w:hAnsi="Cambria Math"/>
+                  </w:rPr>
+                  <m:t>Q</m:t>
+                </m:r>
+              </m:e>
+            </m:acc>
+          </m:e>
+          <m:sub>
+            <m:r>
+              <w:rPr>
+                <w:rFonts w:ascii="Cambria Math" w:hAnsi="Cambria Math"/>
+              </w:rPr>
+              <m:t>s</m:t>
+            </m:r>
+          </m:sub>
+        </m:sSub>
+        <m:r>
+          <w:rPr>
+            <w:rFonts w:ascii="Cambria Math" w:hAnsi="Cambria Math"/>
+          </w:rPr>
+          <m:t>=</m:t>
+        </m:r>
+        <m:f>
+          <m:fPr>
+            <m:ctrlPr>
+              <w:rPr>
+                <w:rFonts w:ascii="Cambria Math" w:hAnsi="Cambria Math"/>
+                <w:i/>
+              </w:rPr>
+            </m:ctrlPr>
+          </m:fPr>
+          <m:num>
+            <m:r>
+              <w:rPr>
+                <w:rFonts w:ascii="Cambria Math" w:hAnsi="Cambria Math"/>
+              </w:rPr>
+              <m:t>1</m:t>
+            </m:r>
+          </m:num>
+          <m:den>
+            <m:sSub>
+              <m:sSubPr>
+                <m:ctrlPr>
+                  <w:rPr>
+                    <w:rFonts w:ascii="Cambria Math" w:hAnsi="Cambria Math"/>
+                    <w:i/>
+                  </w:rPr>
+                </m:ctrlPr>
+              </m:sSubPr>
+              <m:e>
+                <m:r>
+                  <w:rPr>
+                    <w:rFonts w:ascii="Cambria Math" w:hAnsi="Cambria Math"/>
+                  </w:rPr>
+                  <m:t>n</m:t>
+                </m:r>
+              </m:e>
+              <m:sub>
+                <m:r>
+                  <w:rPr>
+                    <w:rFonts w:ascii="Cambria Math" w:hAnsi="Cambria Math"/>
+                  </w:rPr>
+                  <m:t>d</m:t>
+                </m:r>
+              </m:sub>
+            </m:sSub>
+            <m:r>
+              <w:rPr>
+                <w:rFonts w:ascii="Cambria Math" w:hAnsi="Cambria Math"/>
+              </w:rPr>
+              <m:t>+</m:t>
+            </m:r>
+            <m:sSub>
+              <m:sSubPr>
+                <m:ctrlPr>
+                  <w:rPr>
+                    <w:rFonts w:ascii="Cambria Math" w:hAnsi="Cambria Math"/>
+                    <w:i/>
+                  </w:rPr>
+                </m:ctrlPr>
+              </m:sSubPr>
+              <m:e>
+                <m:r>
+                  <w:rPr>
+                    <w:rFonts w:ascii="Cambria Math" w:hAnsi="Cambria Math"/>
+                  </w:rPr>
+                  <m:t>n</m:t>
+                </m:r>
+              </m:e>
+              <m:sub>
+                <m:r>
+                  <w:rPr>
+                    <w:rFonts w:ascii="Cambria Math" w:hAnsi="Cambria Math"/>
+                  </w:rPr>
+                  <m:t>0</m:t>
+                </m:r>
+              </m:sub>
+            </m:sSub>
+          </m:den>
+        </m:f>
+        <m:r>
+          <w:rPr>
+            <w:rFonts w:ascii="Cambria Math" w:hAnsi="Cambria Math"/>
+          </w:rPr>
+          <m:t>(</m:t>
+        </m:r>
+        <m:r>
+          <m:rPr>
+            <m:sty m:val="p"/>
+          </m:rPr>
+          <w:rPr>
+            <w:rFonts w:ascii="Cambria Math" w:hAnsi="Cambria Math"/>
+          </w:rPr>
+          <m:t>Σ</m:t>
+        </m:r>
+        <m:sSub>
+          <m:sSubPr>
+            <m:ctrlPr>
+              <w:rPr>
+                <w:rFonts w:ascii="Cambria Math" w:hAnsi="Cambria Math"/>
+                <w:i/>
+              </w:rPr>
+            </m:ctrlPr>
+          </m:sSubPr>
+          <m:e>
+            <m:r>
+              <w:rPr>
+                <w:rFonts w:ascii="Cambria Math" w:hAnsi="Cambria Math"/>
+              </w:rPr>
+              <m:t>Q</m:t>
+            </m:r>
+          </m:e>
+          <m:sub>
+            <m:r>
+              <w:rPr>
+                <w:rFonts w:ascii="Cambria Math" w:hAnsi="Cambria Math"/>
+              </w:rPr>
+              <m:t>d</m:t>
+            </m:r>
+          </m:sub>
+        </m:sSub>
+        <m:r>
+          <w:rPr>
+            <w:rFonts w:ascii="Cambria Math" w:hAnsi="Cambria Math"/>
+          </w:rPr>
+          <m:t>+</m:t>
+        </m:r>
+        <m:r>
+          <m:rPr>
+            <m:sty m:val="p"/>
+          </m:rPr>
+          <w:rPr>
+            <w:rFonts w:ascii="Cambria Math" w:hAnsi="Cambria Math"/>
+          </w:rPr>
+          <m:t>Σ</m:t>
+        </m:r>
+        <m:sSub>
+          <m:sSubPr>
+            <m:ctrlPr>
+              <w:rPr>
+                <w:rFonts w:ascii="Cambria Math" w:hAnsi="Cambria Math"/>
+                <w:i/>
+              </w:rPr>
+            </m:ctrlPr>
+          </m:sSubPr>
+          <m:e>
+            <m:r>
+              <w:rPr>
+                <w:rFonts w:ascii="Cambria Math" w:hAnsi="Cambria Math"/>
+              </w:rPr>
+              <m:t>Q</m:t>
+            </m:r>
+          </m:e>
+          <m:sub>
+            <m:r>
+              <w:rPr>
+                <w:rFonts w:ascii="Cambria Math" w:hAnsi="Cambria Math"/>
+              </w:rPr>
+              <m:t>0</m:t>
+            </m:r>
+          </m:sub>
+        </m:sSub>
+        <m:r>
+          <w:rPr>
+            <w:rFonts w:ascii="Cambria Math" w:hAnsi="Cambria Math"/>
+          </w:rPr>
+          <m:t>)</m:t>
+        </m:r>
+      </m:oMath>
+      <w:r>
+        <w:tab/>
+      </w:r>
+      <w:r>
+        <w:tab/>
+        <w:t>(1.</w:t>
+      </w:r>
+      <w:r>
+        <w:t>5</w:t>
+      </w:r>
+      <w:r>
+        <w:t>.1)</w:t>
+      </w:r>
+    </w:p>
+    <w:p/>
+    <w:p>
+      <w:r>
+        <w:t>To develop the</w:t>
+      </w:r>
+      <w:r>
+        <w:t xml:space="preserve"> volume</w:t>
+      </w:r>
+      <w:r>
+        <w:t xml:space="preserve"> scaling function</w:t>
+      </w:r>
+      <w:r>
+        <w:t xml:space="preserve">, we assume that </w:t>
+      </w:r>
+      <m:oMath>
+        <m:sSub>
+          <m:sSubPr>
+            <m:ctrlPr>
+              <w:rPr>
+                <w:rFonts w:ascii="Cambria Math" w:hAnsi="Cambria Math"/>
+                <w:i/>
+              </w:rPr>
+            </m:ctrlPr>
+          </m:sSubPr>
+          <m:e>
+            <m:r>
+              <w:rPr>
+                <w:rFonts w:ascii="Cambria Math" w:hAnsi="Cambria Math"/>
+              </w:rPr>
+              <m:t>Q</m:t>
+            </m:r>
+          </m:e>
+          <m:sub>
+            <m:r>
+              <w:rPr>
+                <w:rFonts w:ascii="Cambria Math" w:hAnsi="Cambria Math"/>
+              </w:rPr>
+              <m:t>0</m:t>
+            </m:r>
+          </m:sub>
+        </m:sSub>
+      </m:oMath>
+      <w:r>
+        <w:t xml:space="preserve"> is left unchanged, while </w:t>
+      </w:r>
+      <m:oMath>
+        <m:sSub>
+          <m:sSubPr>
+            <m:ctrlPr>
+              <w:rPr>
+                <w:rFonts w:ascii="Cambria Math" w:hAnsi="Cambria Math"/>
+                <w:i/>
+              </w:rPr>
+            </m:ctrlPr>
+          </m:sSubPr>
+          <m:e>
+            <m:r>
+              <w:rPr>
+                <w:rFonts w:ascii="Cambria Math" w:hAnsi="Cambria Math"/>
+              </w:rPr>
+              <m:t>Q</m:t>
+            </m:r>
+          </m:e>
+          <m:sub>
+            <m:r>
+              <w:rPr>
+                <w:rFonts w:ascii="Cambria Math" w:hAnsi="Cambria Math"/>
+              </w:rPr>
+              <m:t>d</m:t>
+            </m:r>
+          </m:sub>
+        </m:sSub>
+      </m:oMath>
+      <w:r>
+        <w:t xml:space="preserve"> is modified by a multiplier:</w:t>
+      </w:r>
+    </w:p>
+    <w:p/>
+    <w:p>
+      <w:pPr>
+        <w:tabs>
+          <w:tab w:val="left" w:pos="2160"/>
+          <w:tab w:val="left" w:pos="4320"/>
+          <w:tab w:val="left" w:pos="6480"/>
+          <w:tab w:val="right" w:pos="9072"/>
+        </w:tabs>
+        <w:ind w:left="2160"/>
+      </w:pPr>
+      <m:oMath>
+        <m:sSub>
+          <m:sSubPr>
+            <m:ctrlPr>
+              <w:rPr>
+                <w:rFonts w:ascii="Cambria Math" w:hAnsi="Cambria Math"/>
+                <w:i/>
+              </w:rPr>
+            </m:ctrlPr>
+          </m:sSubPr>
+          <m:e>
+            <m:r>
+              <w:rPr>
+                <w:rFonts w:ascii="Cambria Math" w:hAnsi="Cambria Math"/>
+              </w:rPr>
+              <m:t>Q</m:t>
+            </m:r>
+          </m:e>
+          <m:sub>
+            <m:r>
+              <w:rPr>
+                <w:rFonts w:ascii="Cambria Math" w:hAnsi="Cambria Math"/>
+              </w:rPr>
+              <m:t>d</m:t>
+            </m:r>
+          </m:sub>
+        </m:sSub>
+        <m:r>
+          <w:rPr>
+            <w:rFonts w:ascii="Cambria Math" w:hAnsi="Cambria Math"/>
+          </w:rPr>
+          <m:t xml:space="preserve"> = m</m:t>
+        </m:r>
+        <m:sSub>
+          <m:sSubPr>
+            <m:ctrlPr>
+              <w:rPr>
+                <w:rFonts w:ascii="Cambria Math" w:hAnsi="Cambria Math"/>
+                <w:i/>
+              </w:rPr>
+            </m:ctrlPr>
+          </m:sSubPr>
+          <m:e>
+            <m:r>
+              <w:rPr>
+                <w:rFonts w:ascii="Cambria Math" w:hAnsi="Cambria Math"/>
+              </w:rPr>
+              <m:t>Q</m:t>
+            </m:r>
+          </m:e>
+          <m:sub>
+            <m:r>
+              <w:rPr>
+                <w:rFonts w:ascii="Cambria Math" w:hAnsi="Cambria Math"/>
+              </w:rPr>
+              <m:t>h</m:t>
+            </m:r>
+          </m:sub>
+        </m:sSub>
+        <m:r>
+          <w:rPr>
+            <w:rFonts w:ascii="Cambria Math" w:hAnsi="Cambria Math"/>
+          </w:rPr>
+          <m:t xml:space="preserve"> </m:t>
+        </m:r>
+      </m:oMath>
+      <w:r>
+        <w:tab/>
+      </w:r>
+      <w:r>
+        <w:tab/>
+      </w:r>
+      <w:r>
+        <w:tab/>
+        <w:t>(1.</w:t>
+      </w:r>
+      <w:r>
+        <w:t>5</w:t>
+      </w:r>
+      <w:r>
+        <w:t>.</w:t>
+      </w:r>
+      <w:r>
+        <w:t>2</w:t>
+      </w:r>
+      <w:r>
+        <w:t>)</w:t>
+      </w:r>
+    </w:p>
+    <w:p/>
+    <w:p/>
+    <w:p>
+      <w:r>
+        <w:t xml:space="preserve">where </w:t>
+      </w:r>
+      <m:oMath>
+        <m:r>
+          <w:rPr>
+            <w:rFonts w:ascii="Cambria Math" w:hAnsi="Cambria Math"/>
+          </w:rPr>
+          <m:t>m</m:t>
+        </m:r>
+      </m:oMath>
+      <w:r>
+        <w:t xml:space="preserve"> is </w:t>
+      </w:r>
+      <w:r>
+        <w:t xml:space="preserve">the multiplier and </w:t>
+      </w:r>
+      <m:oMath>
+        <m:sSub>
+          <m:sSubPr>
+            <m:ctrlPr>
+              <w:rPr>
+                <w:rFonts w:ascii="Cambria Math" w:hAnsi="Cambria Math"/>
+                <w:i/>
+              </w:rPr>
+            </m:ctrlPr>
+          </m:sSubPr>
+          <m:e>
+            <m:r>
+              <w:rPr>
+                <w:rFonts w:ascii="Cambria Math" w:hAnsi="Cambria Math"/>
+              </w:rPr>
+              <m:t>Q</m:t>
+            </m:r>
+          </m:e>
+          <m:sub>
+            <m:r>
+              <w:rPr>
+                <w:rFonts w:ascii="Cambria Math" w:hAnsi="Cambria Math"/>
+              </w:rPr>
+              <m:t>h</m:t>
+            </m:r>
+          </m:sub>
+        </m:sSub>
+      </m:oMath>
+      <w:r>
+        <w:t xml:space="preserve"> is the raw input hydrograph values. </w:t>
+      </w:r>
+      <w:r>
+        <w:t>Inserting equation (</w:t>
+      </w:r>
+      <w:r>
+        <w:t>1.</w:t>
+      </w:r>
+      <w:r>
+        <w:t>5</w:t>
+      </w:r>
+      <w:r>
+        <w:t>.</w:t>
+      </w:r>
+      <w:r>
+        <w:t>2</w:t>
+      </w:r>
+      <w:r>
+        <w:t>) into equation (</w:t>
+      </w:r>
+      <w:r>
+        <w:t>1.</w:t>
+      </w:r>
+      <w:r>
+        <w:t>5</w:t>
+      </w:r>
+      <w:r>
+        <w:t>.</w:t>
+      </w:r>
+      <w:r>
+        <w:t>1) result</w:t>
+      </w:r>
+      <w:r>
+        <w:t>s</w:t>
+      </w:r>
+      <w:r>
+        <w:t xml:space="preserve"> in the following:</w:t>
+      </w:r>
+    </w:p>
+    <w:p/>
+    <w:p>
+      <w:pPr>
+        <w:tabs>
+          <w:tab w:val="left" w:pos="2160"/>
+          <w:tab w:val="left" w:pos="4320"/>
+          <w:tab w:val="left" w:pos="6480"/>
+          <w:tab w:val="right" w:pos="9072"/>
+        </w:tabs>
+        <w:ind w:left="2160"/>
+      </w:pPr>
+      <m:oMath>
+        <m:sSub>
+          <m:sSubPr>
+            <m:ctrlPr>
+              <w:rPr>
+                <w:rFonts w:ascii="Cambria Math" w:hAnsi="Cambria Math"/>
+                <w:i/>
+              </w:rPr>
+            </m:ctrlPr>
+          </m:sSubPr>
+          <m:e>
+            <m:acc>
+              <m:accPr>
+                <m:chr m:val="̅"/>
+                <m:ctrlPr>
+                  <w:rPr>
+                    <w:rFonts w:ascii="Cambria Math" w:hAnsi="Cambria Math"/>
+                    <w:i/>
+                  </w:rPr>
+                </m:ctrlPr>
+              </m:accPr>
+              <m:e>
+                <m:r>
+                  <w:rPr>
+                    <w:rFonts w:ascii="Cambria Math" w:hAnsi="Cambria Math"/>
+                  </w:rPr>
+                  <m:t>Q</m:t>
+                </m:r>
+              </m:e>
+            </m:acc>
+          </m:e>
+          <m:sub>
+            <m:r>
+              <w:rPr>
+                <w:rFonts w:ascii="Cambria Math" w:hAnsi="Cambria Math"/>
+              </w:rPr>
+              <m:t>rp</m:t>
+            </m:r>
+          </m:sub>
+        </m:sSub>
+        <m:r>
+          <w:rPr>
+            <w:rFonts w:ascii="Cambria Math" w:hAnsi="Cambria Math"/>
+          </w:rPr>
+          <m:t>=</m:t>
+        </m:r>
+        <m:sSub>
+          <m:sSubPr>
+            <m:ctrlPr>
+              <w:rPr>
+                <w:rFonts w:ascii="Cambria Math" w:hAnsi="Cambria Math"/>
+                <w:i/>
+              </w:rPr>
+            </m:ctrlPr>
+          </m:sSubPr>
+          <m:e>
+            <m:acc>
+              <m:accPr>
+                <m:chr m:val="̅"/>
+                <m:ctrlPr>
+                  <w:rPr>
+                    <w:rFonts w:ascii="Cambria Math" w:hAnsi="Cambria Math"/>
+                    <w:i/>
+                  </w:rPr>
+                </m:ctrlPr>
+              </m:accPr>
+              <m:e>
+                <m:r>
+                  <w:rPr>
+                    <w:rFonts w:ascii="Cambria Math" w:hAnsi="Cambria Math"/>
+                  </w:rPr>
+                  <m:t>Q</m:t>
+                </m:r>
+              </m:e>
+            </m:acc>
+          </m:e>
+          <m:sub>
+            <m:r>
+              <w:rPr>
+                <w:rFonts w:ascii="Cambria Math" w:hAnsi="Cambria Math"/>
+              </w:rPr>
+              <m:t>s</m:t>
+            </m:r>
+          </m:sub>
+        </m:sSub>
+        <m:r>
+          <w:rPr>
+            <w:rFonts w:ascii="Cambria Math" w:hAnsi="Cambria Math"/>
+          </w:rPr>
+          <m:t>=</m:t>
+        </m:r>
+        <m:f>
+          <m:fPr>
+            <m:ctrlPr>
+              <w:rPr>
+                <w:rFonts w:ascii="Cambria Math" w:hAnsi="Cambria Math"/>
+                <w:i/>
+              </w:rPr>
+            </m:ctrlPr>
+          </m:fPr>
+          <m:num>
+            <m:r>
+              <w:rPr>
+                <w:rFonts w:ascii="Cambria Math" w:hAnsi="Cambria Math"/>
+              </w:rPr>
+              <m:t>1</m:t>
+            </m:r>
+          </m:num>
+          <m:den>
+            <m:sSub>
+              <m:sSubPr>
+                <m:ctrlPr>
+                  <w:rPr>
+                    <w:rFonts w:ascii="Cambria Math" w:hAnsi="Cambria Math"/>
+                    <w:i/>
+                  </w:rPr>
+                </m:ctrlPr>
+              </m:sSubPr>
+              <m:e>
+                <m:r>
+                  <w:rPr>
+                    <w:rFonts w:ascii="Cambria Math" w:hAnsi="Cambria Math"/>
+                  </w:rPr>
+                  <m:t>n</m:t>
+                </m:r>
+              </m:e>
+              <m:sub>
+                <m:r>
+                  <w:rPr>
+                    <w:rFonts w:ascii="Cambria Math" w:hAnsi="Cambria Math"/>
+                  </w:rPr>
+                  <m:t>d</m:t>
+                </m:r>
+              </m:sub>
+            </m:sSub>
+            <m:r>
+              <w:rPr>
+                <w:rFonts w:ascii="Cambria Math" w:hAnsi="Cambria Math"/>
+              </w:rPr>
+              <m:t>+</m:t>
+            </m:r>
+            <m:sSub>
+              <m:sSubPr>
+                <m:ctrlPr>
+                  <w:rPr>
+                    <w:rFonts w:ascii="Cambria Math" w:hAnsi="Cambria Math"/>
+                    <w:i/>
+                  </w:rPr>
+                </m:ctrlPr>
+              </m:sSubPr>
+              <m:e>
+                <m:r>
+                  <w:rPr>
+                    <w:rFonts w:ascii="Cambria Math" w:hAnsi="Cambria Math"/>
+                  </w:rPr>
+                  <m:t>n</m:t>
+                </m:r>
+              </m:e>
+              <m:sub>
+                <m:r>
+                  <w:rPr>
+                    <w:rFonts w:ascii="Cambria Math" w:hAnsi="Cambria Math"/>
+                  </w:rPr>
+                  <m:t>0</m:t>
+                </m:r>
+              </m:sub>
+            </m:sSub>
+          </m:den>
+        </m:f>
+        <m:r>
+          <w:rPr>
+            <w:rFonts w:ascii="Cambria Math" w:hAnsi="Cambria Math"/>
+          </w:rPr>
+          <m:t>(</m:t>
+        </m:r>
+        <m:r>
+          <w:rPr>
+            <w:rFonts w:ascii="Cambria Math" w:hAnsi="Cambria Math"/>
+          </w:rPr>
+          <m:t>m</m:t>
+        </m:r>
+        <m:r>
+          <m:rPr>
+            <m:sty m:val="p"/>
+          </m:rPr>
+          <w:rPr>
+            <w:rFonts w:ascii="Cambria Math" w:hAnsi="Cambria Math"/>
+          </w:rPr>
+          <m:t>Σ</m:t>
+        </m:r>
+        <m:sSub>
+          <m:sSubPr>
+            <m:ctrlPr>
+              <w:rPr>
+                <w:rFonts w:ascii="Cambria Math" w:hAnsi="Cambria Math"/>
+                <w:i/>
+              </w:rPr>
+            </m:ctrlPr>
+          </m:sSubPr>
+          <m:e>
+            <m:r>
+              <w:rPr>
+                <w:rFonts w:ascii="Cambria Math" w:hAnsi="Cambria Math"/>
+              </w:rPr>
+              <m:t>Q</m:t>
+            </m:r>
+          </m:e>
+          <m:sub>
+            <m:r>
+              <w:rPr>
+                <w:rFonts w:ascii="Cambria Math" w:hAnsi="Cambria Math"/>
+              </w:rPr>
+              <m:t>h</m:t>
+            </m:r>
+          </m:sub>
+        </m:sSub>
+        <m:r>
+          <w:rPr>
+            <w:rFonts w:ascii="Cambria Math" w:hAnsi="Cambria Math"/>
+          </w:rPr>
+          <m:t>+</m:t>
+        </m:r>
+        <m:r>
+          <m:rPr>
+            <m:sty m:val="p"/>
+          </m:rPr>
+          <w:rPr>
+            <w:rFonts w:ascii="Cambria Math" w:hAnsi="Cambria Math"/>
+          </w:rPr>
+          <m:t>Σ</m:t>
+        </m:r>
+        <m:sSub>
+          <m:sSubPr>
+            <m:ctrlPr>
+              <w:rPr>
+                <w:rFonts w:ascii="Cambria Math" w:hAnsi="Cambria Math"/>
+                <w:i/>
+              </w:rPr>
+            </m:ctrlPr>
+          </m:sSubPr>
+          <m:e>
+            <m:r>
+              <w:rPr>
+                <w:rFonts w:ascii="Cambria Math" w:hAnsi="Cambria Math"/>
+              </w:rPr>
+              <m:t>Q</m:t>
+            </m:r>
+          </m:e>
+          <m:sub>
+            <m:r>
+              <w:rPr>
+                <w:rFonts w:ascii="Cambria Math" w:hAnsi="Cambria Math"/>
+              </w:rPr>
+              <m:t>0</m:t>
+            </m:r>
+          </m:sub>
+        </m:sSub>
+        <m:r>
+          <w:rPr>
+            <w:rFonts w:ascii="Cambria Math" w:hAnsi="Cambria Math"/>
+          </w:rPr>
+          <m:t>)</m:t>
+        </m:r>
+      </m:oMath>
+      <w:r>
+        <w:tab/>
+      </w:r>
+      <w:r>
+        <w:tab/>
+        <w:t>(1.5.</w:t>
+      </w:r>
+      <w:r>
+        <w:t>3</w:t>
+      </w:r>
+      <w:r>
+        <w:t>)</w:t>
+      </w:r>
+    </w:p>
+    <w:p/>
+    <w:p>
+      <w:r>
+        <w:t xml:space="preserve">To solve for </w:t>
+      </w:r>
+      <m:oMath>
+        <m:r>
+          <w:rPr>
+            <w:rFonts w:ascii="Cambria Math" w:hAnsi="Cambria Math"/>
+          </w:rPr>
+          <m:t>m</m:t>
+        </m:r>
+      </m:oMath>
+      <w:r>
+        <w:t>, the resulting equation was:</w:t>
+      </w:r>
+    </w:p>
+    <w:p/>
+    <w:p>
+      <w:pPr>
+        <w:tabs>
+          <w:tab w:val="left" w:pos="2160"/>
+          <w:tab w:val="left" w:pos="4320"/>
+          <w:tab w:val="right" w:pos="9072"/>
+        </w:tabs>
+        <w:ind w:left="2160"/>
+      </w:pPr>
+      <m:oMath>
+        <m:r>
+          <w:rPr>
+            <w:rFonts w:ascii="Cambria Math" w:hAnsi="Cambria Math"/>
+          </w:rPr>
+          <m:t>m=</m:t>
+        </m:r>
+        <m:f>
+          <m:fPr>
+            <m:ctrlPr>
+              <w:rPr>
+                <w:rFonts w:ascii="Cambria Math" w:hAnsi="Cambria Math"/>
+                <w:i/>
+              </w:rPr>
+            </m:ctrlPr>
+          </m:fPr>
+          <m:num>
+            <m:sSub>
+              <m:sSubPr>
+                <m:ctrlPr>
+                  <w:rPr>
+                    <w:rFonts w:ascii="Cambria Math" w:hAnsi="Cambria Math"/>
+                    <w:i/>
+                  </w:rPr>
+                </m:ctrlPr>
+              </m:sSubPr>
+              <m:e>
+                <m:acc>
+                  <m:accPr>
+                    <m:chr m:val="̅"/>
+                    <m:ctrlPr>
+                      <w:rPr>
+                        <w:rFonts w:ascii="Cambria Math" w:hAnsi="Cambria Math"/>
+                        <w:i/>
+                      </w:rPr>
+                    </m:ctrlPr>
+                  </m:accPr>
+                  <m:e>
+                    <m:r>
+                      <w:rPr>
+                        <w:rFonts w:ascii="Cambria Math" w:hAnsi="Cambria Math"/>
+                      </w:rPr>
+                      <m:t>Q</m:t>
+                    </m:r>
+                  </m:e>
+                </m:acc>
+              </m:e>
+              <m:sub>
+                <m:r>
+                  <w:rPr>
+                    <w:rFonts w:ascii="Cambria Math" w:hAnsi="Cambria Math"/>
+                  </w:rPr>
+                  <m:t>rp</m:t>
+                </m:r>
+              </m:sub>
+            </m:sSub>
+            <m:d>
+              <m:dPr>
+                <m:ctrlPr>
+                  <w:rPr>
+                    <w:rFonts w:ascii="Cambria Math" w:hAnsi="Cambria Math"/>
+                    <w:i/>
+                  </w:rPr>
+                </m:ctrlPr>
+              </m:dPr>
+              <m:e>
+                <m:sSub>
+                  <m:sSubPr>
+                    <m:ctrlPr>
+                      <w:rPr>
+                        <w:rFonts w:ascii="Cambria Math" w:hAnsi="Cambria Math"/>
+                        <w:i/>
+                      </w:rPr>
+                    </m:ctrlPr>
+                  </m:sSubPr>
+                  <m:e>
+                    <m:r>
+                      <w:rPr>
+                        <w:rFonts w:ascii="Cambria Math" w:hAnsi="Cambria Math"/>
+                      </w:rPr>
+                      <m:t>n</m:t>
+                    </m:r>
+                  </m:e>
+                  <m:sub>
+                    <m:r>
+                      <w:rPr>
+                        <w:rFonts w:ascii="Cambria Math" w:hAnsi="Cambria Math"/>
+                      </w:rPr>
+                      <m:t>d</m:t>
+                    </m:r>
+                  </m:sub>
+                </m:sSub>
+                <m:r>
+                  <w:rPr>
+                    <w:rFonts w:ascii="Cambria Math" w:hAnsi="Cambria Math"/>
+                  </w:rPr>
+                  <m:t>+</m:t>
+                </m:r>
+                <m:sSub>
+                  <m:sSubPr>
+                    <m:ctrlPr>
+                      <w:rPr>
+                        <w:rFonts w:ascii="Cambria Math" w:hAnsi="Cambria Math"/>
+                        <w:i/>
+                      </w:rPr>
+                    </m:ctrlPr>
+                  </m:sSubPr>
+                  <m:e>
+                    <m:r>
+                      <w:rPr>
+                        <w:rFonts w:ascii="Cambria Math" w:hAnsi="Cambria Math"/>
+                      </w:rPr>
+                      <m:t>n</m:t>
+                    </m:r>
+                  </m:e>
+                  <m:sub>
+                    <m:r>
+                      <w:rPr>
+                        <w:rFonts w:ascii="Cambria Math" w:hAnsi="Cambria Math"/>
+                      </w:rPr>
+                      <m:t>0</m:t>
+                    </m:r>
+                  </m:sub>
+                </m:sSub>
+              </m:e>
+            </m:d>
+            <m:r>
+              <w:rPr>
+                <w:rFonts w:ascii="Cambria Math" w:hAnsi="Cambria Math"/>
+              </w:rPr>
+              <m:t>-</m:t>
+            </m:r>
+            <m:r>
+              <m:rPr>
+                <m:sty m:val="p"/>
+              </m:rPr>
+              <w:rPr>
+                <w:rFonts w:ascii="Cambria Math" w:hAnsi="Cambria Math"/>
+              </w:rPr>
+              <m:t>Σ</m:t>
+            </m:r>
+            <m:sSub>
+              <m:sSubPr>
+                <m:ctrlPr>
+                  <w:rPr>
+                    <w:rFonts w:ascii="Cambria Math" w:hAnsi="Cambria Math"/>
+                    <w:i/>
+                  </w:rPr>
+                </m:ctrlPr>
+              </m:sSubPr>
+              <m:e>
+                <m:r>
+                  <w:rPr>
+                    <w:rFonts w:ascii="Cambria Math" w:hAnsi="Cambria Math"/>
+                  </w:rPr>
+                  <m:t>Q</m:t>
+                </m:r>
+              </m:e>
+              <m:sub>
+                <m:r>
+                  <w:rPr>
+                    <w:rFonts w:ascii="Cambria Math" w:hAnsi="Cambria Math"/>
+                  </w:rPr>
+                  <m:t>0</m:t>
+                </m:r>
+              </m:sub>
+            </m:sSub>
+          </m:num>
+          <m:den>
+            <m:r>
+              <m:rPr>
+                <m:sty m:val="p"/>
+              </m:rPr>
+              <w:rPr>
+                <w:rFonts w:ascii="Cambria Math" w:hAnsi="Cambria Math"/>
+              </w:rPr>
+              <m:t>Σ</m:t>
+            </m:r>
+            <m:sSub>
+              <m:sSubPr>
+                <m:ctrlPr>
+                  <w:rPr>
+                    <w:rFonts w:ascii="Cambria Math" w:hAnsi="Cambria Math"/>
+                    <w:i/>
+                  </w:rPr>
+                </m:ctrlPr>
+              </m:sSubPr>
+              <m:e>
+                <m:r>
+                  <w:rPr>
+                    <w:rFonts w:ascii="Cambria Math" w:hAnsi="Cambria Math"/>
+                  </w:rPr>
+                  <m:t>Q</m:t>
+                </m:r>
+              </m:e>
+              <m:sub>
+                <m:r>
+                  <w:rPr>
+                    <w:rFonts w:ascii="Cambria Math" w:hAnsi="Cambria Math"/>
+                  </w:rPr>
+                  <m:t>h</m:t>
+                </m:r>
+              </m:sub>
+            </m:sSub>
+          </m:den>
+        </m:f>
+      </m:oMath>
+      <w:r>
+        <w:t xml:space="preserve"> </w:t>
+      </w:r>
+      <w:r>
+        <w:tab/>
+      </w:r>
+      <w:r>
+        <w:tab/>
+      </w:r>
+      <w:r>
+        <w:t>(</w:t>
+      </w:r>
+      <w:r>
+        <w:t>1.</w:t>
+      </w:r>
+      <w:r>
+        <w:t>5</w:t>
+      </w:r>
+      <w:r>
+        <w:t>.</w:t>
+      </w:r>
+      <w:r>
+        <w:t>4</w:t>
+      </w:r>
+      <w:r>
+        <w:t>)</w:t>
+      </w:r>
+    </w:p>
+    <w:p/>
+    <w:p>
+      <w:r>
+        <w:t xml:space="preserve">The solved value of </w:t>
+      </w:r>
+      <m:oMath>
+        <m:r>
+          <w:rPr>
+            <w:rFonts w:ascii="Cambria Math" w:hAnsi="Cambria Math"/>
+          </w:rPr>
+          <m:t>m</m:t>
+        </m:r>
+      </m:oMath>
+      <w:r>
+        <w:t xml:space="preserve"> was then used to calculate the ordinates for the scaled portion of the hydrograph.</w:t>
+      </w:r>
+    </w:p>
+    <w:p/>
     <w:p>
       <w:pPr>
         <w:sectPr>
@@ -7702,7 +9157,7 @@
 </file>
 
 <file path=word/endnotes.xml><?xml version="1.0" encoding="utf-8"?>
-<w:endnotes xmlns:wpc="http://schemas.microsoft.com/office/word/2010/wordprocessingCanvas" xmlns:cx="http://schemas.microsoft.com/office/drawing/2014/chartex" xmlns:cx1="http://schemas.microsoft.com/office/drawing/2015/9/8/chartex" xmlns:cx2="http://schemas.microsoft.com/office/drawing/2015/10/21/chartex" xmlns:cx3="http://schemas.microsoft.com/office/drawing/2016/5/9/chartex" xmlns:cx4="http://schemas.microsoft.com/office/drawing/2016/5/10/chartex" xmlns:cx5="http://schemas.microsoft.com/office/drawing/2016/5/11/chartex" xmlns:cx6="http://schemas.microsoft.com/office/drawing/2016/5/12/chartex" xmlns:cx7="http://schemas.microsoft.com/office/drawing/2016/5/13/chartex" xmlns:cx8="http://schemas.microsoft.com/office/drawing/2016/5/14/chartex" xmlns:mc="http://schemas.openxmlformats.org/markup-compatibility/2006" xmlns:aink="http://schemas.microsoft.com/office/drawing/2016/ink" xmlns:am3d="http://schemas.microsoft.com/office/drawing/2017/model3d" xmlns:o="urn:schemas-microsoft-com:office:office" xmlns:r="http://schemas.openxmlformats.org/officeDocument/2006/relationships" xmlns:m="http://schemas.openxmlformats.org/officeDocument/2006/math" xmlns:v="urn:schemas-microsoft-com:vml" xmlns:wp14="http://schemas.microsoft.com/office/word/2010/wordprocessingDrawing" xmlns:wp="http://schemas.openxmlformats.org/drawingml/2006/wordprocessingDrawing" xmlns:w10="urn:schemas-microsoft-com:office:word" xmlns:w="http://schemas.openxmlformats.org/wordprocessingml/2006/main" xmlns:w14="http://schemas.microsoft.com/office/word/2010/wordml" xmlns:w15="http://schemas.microsoft.com/office/word/2012/wordml" xmlns:w16cex="http://schemas.microsoft.com/office/word/2018/wordml/cex" xmlns:w16cid="http://schemas.microsoft.com/office/word/2016/wordml/cid" xmlns:w16="http://schemas.microsoft.com/office/word/2018/wordml" xmlns:w16se="http://schemas.microsoft.com/office/word/2015/wordml/symex" xmlns:wpg="http://schemas.microsoft.com/office/word/2010/wordprocessingGroup" xmlns:wpi="http://schemas.microsoft.com/office/word/2010/wordprocessingInk" xmlns:wne="http://schemas.microsoft.com/office/word/2006/wordml" xmlns:wps="http://schemas.microsoft.com/office/word/2010/wordprocessingShape" mc:Ignorable="w14 w15 w16se w16cid w16 w16cex wp14">
+<w:endnotes xmlns:wpc="http://schemas.microsoft.com/office/word/2010/wordprocessingCanvas" xmlns:cx="http://schemas.microsoft.com/office/drawing/2014/chartex" xmlns:cx1="http://schemas.microsoft.com/office/drawing/2015/9/8/chartex" xmlns:cx2="http://schemas.microsoft.com/office/drawing/2015/10/21/chartex" xmlns:cx3="http://schemas.microsoft.com/office/drawing/2016/5/9/chartex" xmlns:cx4="http://schemas.microsoft.com/office/drawing/2016/5/10/chartex" xmlns:cx5="http://schemas.microsoft.com/office/drawing/2016/5/11/chartex" xmlns:cx6="http://schemas.microsoft.com/office/drawing/2016/5/12/chartex" xmlns:cx7="http://schemas.microsoft.com/office/drawing/2016/5/13/chartex" xmlns:cx8="http://schemas.microsoft.com/office/drawing/2016/5/14/chartex" xmlns:mc="http://schemas.openxmlformats.org/markup-compatibility/2006" xmlns:aink="http://schemas.microsoft.com/office/drawing/2016/ink" xmlns:am3d="http://schemas.microsoft.com/office/drawing/2017/model3d" xmlns:o="urn:schemas-microsoft-com:office:office" xmlns:oel="http://schemas.microsoft.com/office/2019/extlst" xmlns:r="http://schemas.openxmlformats.org/officeDocument/2006/relationships" xmlns:m="http://schemas.openxmlformats.org/officeDocument/2006/math" xmlns:v="urn:schemas-microsoft-com:vml" xmlns:wp14="http://schemas.microsoft.com/office/word/2010/wordprocessingDrawing" xmlns:wp="http://schemas.openxmlformats.org/drawingml/2006/wordprocessingDrawing" xmlns:w10="urn:schemas-microsoft-com:office:word" xmlns:w="http://schemas.openxmlformats.org/wordprocessingml/2006/main" xmlns:w14="http://schemas.microsoft.com/office/word/2010/wordml" xmlns:w15="http://schemas.microsoft.com/office/word/2012/wordml" xmlns:w16cex="http://schemas.microsoft.com/office/word/2018/wordml/cex" xmlns:w16cid="http://schemas.microsoft.com/office/word/2016/wordml/cid" xmlns:w16="http://schemas.microsoft.com/office/word/2018/wordml" xmlns:w16sdtdh="http://schemas.microsoft.com/office/word/2020/wordml/sdtdatahash" xmlns:w16se="http://schemas.microsoft.com/office/word/2015/wordml/symex" xmlns:wpg="http://schemas.microsoft.com/office/word/2010/wordprocessingGroup" xmlns:wpi="http://schemas.microsoft.com/office/word/2010/wordprocessingInk" xmlns:wne="http://schemas.microsoft.com/office/word/2006/wordml" xmlns:wps="http://schemas.microsoft.com/office/word/2010/wordprocessingShape" mc:Ignorable="w14 w15 w16se w16cid w16 w16cex w16sdtdh wp14">
   <w:endnote w:type="separator" w:id="-1">
     <w:p>
       <w:r>
@@ -7724,7 +9179,7 @@
 </file>
 
 <file path=word/footer1.xml><?xml version="1.0" encoding="utf-8"?>
-<w:ftr xmlns:wpc="http://schemas.microsoft.com/office/word/2010/wordprocessingCanvas" xmlns:cx="http://schemas.microsoft.com/office/drawing/2014/chartex" xmlns:cx1="http://schemas.microsoft.com/office/drawing/2015/9/8/chartex" xmlns:cx2="http://schemas.microsoft.com/office/drawing/2015/10/21/chartex" xmlns:cx3="http://schemas.microsoft.com/office/drawing/2016/5/9/chartex" xmlns:cx4="http://schemas.microsoft.com/office/drawing/2016/5/10/chartex" xmlns:cx5="http://schemas.microsoft.com/office/drawing/2016/5/11/chartex" xmlns:cx6="http://schemas.microsoft.com/office/drawing/2016/5/12/chartex" xmlns:cx7="http://schemas.microsoft.com/office/drawing/2016/5/13/chartex" xmlns:cx8="http://schemas.microsoft.com/office/drawing/2016/5/14/chartex" xmlns:mc="http://schemas.openxmlformats.org/markup-compatibility/2006" xmlns:aink="http://schemas.microsoft.com/office/drawing/2016/ink" xmlns:am3d="http://schemas.microsoft.com/office/drawing/2017/model3d" xmlns:o="urn:schemas-microsoft-com:office:office" xmlns:r="http://schemas.openxmlformats.org/officeDocument/2006/relationships" xmlns:m="http://schemas.openxmlformats.org/officeDocument/2006/math" xmlns:v="urn:schemas-microsoft-com:vml" xmlns:wp14="http://schemas.microsoft.com/office/word/2010/wordprocessingDrawing" xmlns:wp="http://schemas.openxmlformats.org/drawingml/2006/wordprocessingDrawing" xmlns:w10="urn:schemas-microsoft-com:office:word" xmlns:w="http://schemas.openxmlformats.org/wordprocessingml/2006/main" xmlns:w14="http://schemas.microsoft.com/office/word/2010/wordml" xmlns:w15="http://schemas.microsoft.com/office/word/2012/wordml" xmlns:w16cex="http://schemas.microsoft.com/office/word/2018/wordml/cex" xmlns:w16cid="http://schemas.microsoft.com/office/word/2016/wordml/cid" xmlns:w16="http://schemas.microsoft.com/office/word/2018/wordml" xmlns:w16se="http://schemas.microsoft.com/office/word/2015/wordml/symex" xmlns:wpg="http://schemas.microsoft.com/office/word/2010/wordprocessingGroup" xmlns:wpi="http://schemas.microsoft.com/office/word/2010/wordprocessingInk" xmlns:wne="http://schemas.microsoft.com/office/word/2006/wordml" xmlns:wps="http://schemas.microsoft.com/office/word/2010/wordprocessingShape" mc:Ignorable="w14 w15 w16se w16cid w16 w16cex wp14">
+<w:ftr xmlns:wpc="http://schemas.microsoft.com/office/word/2010/wordprocessingCanvas" xmlns:cx="http://schemas.microsoft.com/office/drawing/2014/chartex" xmlns:cx1="http://schemas.microsoft.com/office/drawing/2015/9/8/chartex" xmlns:cx2="http://schemas.microsoft.com/office/drawing/2015/10/21/chartex" xmlns:cx3="http://schemas.microsoft.com/office/drawing/2016/5/9/chartex" xmlns:cx4="http://schemas.microsoft.com/office/drawing/2016/5/10/chartex" xmlns:cx5="http://schemas.microsoft.com/office/drawing/2016/5/11/chartex" xmlns:cx6="http://schemas.microsoft.com/office/drawing/2016/5/12/chartex" xmlns:cx7="http://schemas.microsoft.com/office/drawing/2016/5/13/chartex" xmlns:cx8="http://schemas.microsoft.com/office/drawing/2016/5/14/chartex" xmlns:mc="http://schemas.openxmlformats.org/markup-compatibility/2006" xmlns:aink="http://schemas.microsoft.com/office/drawing/2016/ink" xmlns:am3d="http://schemas.microsoft.com/office/drawing/2017/model3d" xmlns:o="urn:schemas-microsoft-com:office:office" xmlns:oel="http://schemas.microsoft.com/office/2019/extlst" xmlns:r="http://schemas.openxmlformats.org/officeDocument/2006/relationships" xmlns:m="http://schemas.openxmlformats.org/officeDocument/2006/math" xmlns:v="urn:schemas-microsoft-com:vml" xmlns:wp14="http://schemas.microsoft.com/office/word/2010/wordprocessingDrawing" xmlns:wp="http://schemas.openxmlformats.org/drawingml/2006/wordprocessingDrawing" xmlns:w10="urn:schemas-microsoft-com:office:word" xmlns:w="http://schemas.openxmlformats.org/wordprocessingml/2006/main" xmlns:w14="http://schemas.microsoft.com/office/word/2010/wordml" xmlns:w15="http://schemas.microsoft.com/office/word/2012/wordml" xmlns:w16cex="http://schemas.microsoft.com/office/word/2018/wordml/cex" xmlns:w16cid="http://schemas.microsoft.com/office/word/2016/wordml/cid" xmlns:w16="http://schemas.microsoft.com/office/word/2018/wordml" xmlns:w16sdtdh="http://schemas.microsoft.com/office/word/2020/wordml/sdtdatahash" xmlns:w16se="http://schemas.microsoft.com/office/word/2015/wordml/symex" xmlns:wpg="http://schemas.microsoft.com/office/word/2010/wordprocessingGroup" xmlns:wpi="http://schemas.microsoft.com/office/word/2010/wordprocessingInk" xmlns:wne="http://schemas.microsoft.com/office/word/2006/wordml" xmlns:wps="http://schemas.microsoft.com/office/word/2010/wordprocessingShape" mc:Ignorable="w14 w15 w16se w16cid w16 w16cex w16sdtdh wp14">
   <w:p>
     <w:pPr>
       <w:pStyle w:val="FooterRt"/>
@@ -7773,7 +9228,7 @@
 </file>
 
 <file path=word/footer2.xml><?xml version="1.0" encoding="utf-8"?>
-<w:ftr xmlns:wpc="http://schemas.microsoft.com/office/word/2010/wordprocessingCanvas" xmlns:cx="http://schemas.microsoft.com/office/drawing/2014/chartex" xmlns:cx1="http://schemas.microsoft.com/office/drawing/2015/9/8/chartex" xmlns:cx2="http://schemas.microsoft.com/office/drawing/2015/10/21/chartex" xmlns:cx3="http://schemas.microsoft.com/office/drawing/2016/5/9/chartex" xmlns:cx4="http://schemas.microsoft.com/office/drawing/2016/5/10/chartex" xmlns:cx5="http://schemas.microsoft.com/office/drawing/2016/5/11/chartex" xmlns:cx6="http://schemas.microsoft.com/office/drawing/2016/5/12/chartex" xmlns:cx7="http://schemas.microsoft.com/office/drawing/2016/5/13/chartex" xmlns:cx8="http://schemas.microsoft.com/office/drawing/2016/5/14/chartex" xmlns:mc="http://schemas.openxmlformats.org/markup-compatibility/2006" xmlns:aink="http://schemas.microsoft.com/office/drawing/2016/ink" xmlns:am3d="http://schemas.microsoft.com/office/drawing/2017/model3d" xmlns:o="urn:schemas-microsoft-com:office:office" xmlns:r="http://schemas.openxmlformats.org/officeDocument/2006/relationships" xmlns:m="http://schemas.openxmlformats.org/officeDocument/2006/math" xmlns:v="urn:schemas-microsoft-com:vml" xmlns:wp14="http://schemas.microsoft.com/office/word/2010/wordprocessingDrawing" xmlns:wp="http://schemas.openxmlformats.org/drawingml/2006/wordprocessingDrawing" xmlns:w10="urn:schemas-microsoft-com:office:word" xmlns:w="http://schemas.openxmlformats.org/wordprocessingml/2006/main" xmlns:w14="http://schemas.microsoft.com/office/word/2010/wordml" xmlns:w15="http://schemas.microsoft.com/office/word/2012/wordml" xmlns:w16cex="http://schemas.microsoft.com/office/word/2018/wordml/cex" xmlns:w16cid="http://schemas.microsoft.com/office/word/2016/wordml/cid" xmlns:w16="http://schemas.microsoft.com/office/word/2018/wordml" xmlns:w16se="http://schemas.microsoft.com/office/word/2015/wordml/symex" xmlns:wpg="http://schemas.microsoft.com/office/word/2010/wordprocessingGroup" xmlns:wpi="http://schemas.microsoft.com/office/word/2010/wordprocessingInk" xmlns:wne="http://schemas.microsoft.com/office/word/2006/wordml" xmlns:wps="http://schemas.microsoft.com/office/word/2010/wordprocessingShape" mc:Ignorable="w14 w15 w16se w16cid w16 w16cex wp14">
+<w:ftr xmlns:wpc="http://schemas.microsoft.com/office/word/2010/wordprocessingCanvas" xmlns:cx="http://schemas.microsoft.com/office/drawing/2014/chartex" xmlns:cx1="http://schemas.microsoft.com/office/drawing/2015/9/8/chartex" xmlns:cx2="http://schemas.microsoft.com/office/drawing/2015/10/21/chartex" xmlns:cx3="http://schemas.microsoft.com/office/drawing/2016/5/9/chartex" xmlns:cx4="http://schemas.microsoft.com/office/drawing/2016/5/10/chartex" xmlns:cx5="http://schemas.microsoft.com/office/drawing/2016/5/11/chartex" xmlns:cx6="http://schemas.microsoft.com/office/drawing/2016/5/12/chartex" xmlns:cx7="http://schemas.microsoft.com/office/drawing/2016/5/13/chartex" xmlns:cx8="http://schemas.microsoft.com/office/drawing/2016/5/14/chartex" xmlns:mc="http://schemas.openxmlformats.org/markup-compatibility/2006" xmlns:aink="http://schemas.microsoft.com/office/drawing/2016/ink" xmlns:am3d="http://schemas.microsoft.com/office/drawing/2017/model3d" xmlns:o="urn:schemas-microsoft-com:office:office" xmlns:oel="http://schemas.microsoft.com/office/2019/extlst" xmlns:r="http://schemas.openxmlformats.org/officeDocument/2006/relationships" xmlns:m="http://schemas.openxmlformats.org/officeDocument/2006/math" xmlns:v="urn:schemas-microsoft-com:vml" xmlns:wp14="http://schemas.microsoft.com/office/word/2010/wordprocessingDrawing" xmlns:wp="http://schemas.openxmlformats.org/drawingml/2006/wordprocessingDrawing" xmlns:w10="urn:schemas-microsoft-com:office:word" xmlns:w="http://schemas.openxmlformats.org/wordprocessingml/2006/main" xmlns:w14="http://schemas.microsoft.com/office/word/2010/wordml" xmlns:w15="http://schemas.microsoft.com/office/word/2012/wordml" xmlns:w16cex="http://schemas.microsoft.com/office/word/2018/wordml/cex" xmlns:w16cid="http://schemas.microsoft.com/office/word/2016/wordml/cid" xmlns:w16="http://schemas.microsoft.com/office/word/2018/wordml" xmlns:w16sdtdh="http://schemas.microsoft.com/office/word/2020/wordml/sdtdatahash" xmlns:w16se="http://schemas.microsoft.com/office/word/2015/wordml/symex" xmlns:wpg="http://schemas.microsoft.com/office/word/2010/wordprocessingGroup" xmlns:wpi="http://schemas.microsoft.com/office/word/2010/wordprocessingInk" xmlns:wne="http://schemas.microsoft.com/office/word/2006/wordml" xmlns:wps="http://schemas.microsoft.com/office/word/2010/wordprocessingShape" mc:Ignorable="w14 w15 w16se w16cid w16 w16cex w16sdtdh wp14">
   <w:sdt>
     <w:sdtPr>
       <w:id w:val="-691997930"/>
@@ -7842,7 +9297,7 @@
 </file>
 
 <file path=word/footnotes.xml><?xml version="1.0" encoding="utf-8"?>
-<w:footnotes xmlns:wpc="http://schemas.microsoft.com/office/word/2010/wordprocessingCanvas" xmlns:cx="http://schemas.microsoft.com/office/drawing/2014/chartex" xmlns:cx1="http://schemas.microsoft.com/office/drawing/2015/9/8/chartex" xmlns:cx2="http://schemas.microsoft.com/office/drawing/2015/10/21/chartex" xmlns:cx3="http://schemas.microsoft.com/office/drawing/2016/5/9/chartex" xmlns:cx4="http://schemas.microsoft.com/office/drawing/2016/5/10/chartex" xmlns:cx5="http://schemas.microsoft.com/office/drawing/2016/5/11/chartex" xmlns:cx6="http://schemas.microsoft.com/office/drawing/2016/5/12/chartex" xmlns:cx7="http://schemas.microsoft.com/office/drawing/2016/5/13/chartex" xmlns:cx8="http://schemas.microsoft.com/office/drawing/2016/5/14/chartex" xmlns:mc="http://schemas.openxmlformats.org/markup-compatibility/2006" xmlns:aink="http://schemas.microsoft.com/office/drawing/2016/ink" xmlns:am3d="http://schemas.microsoft.com/office/drawing/2017/model3d" xmlns:o="urn:schemas-microsoft-com:office:office" xmlns:r="http://schemas.openxmlformats.org/officeDocument/2006/relationships" xmlns:m="http://schemas.openxmlformats.org/officeDocument/2006/math" xmlns:v="urn:schemas-microsoft-com:vml" xmlns:wp14="http://schemas.microsoft.com/office/word/2010/wordprocessingDrawing" xmlns:wp="http://schemas.openxmlformats.org/drawingml/2006/wordprocessingDrawing" xmlns:w10="urn:schemas-microsoft-com:office:word" xmlns:w="http://schemas.openxmlformats.org/wordprocessingml/2006/main" xmlns:w14="http://schemas.microsoft.com/office/word/2010/wordml" xmlns:w15="http://schemas.microsoft.com/office/word/2012/wordml" xmlns:w16cex="http://schemas.microsoft.com/office/word/2018/wordml/cex" xmlns:w16cid="http://schemas.microsoft.com/office/word/2016/wordml/cid" xmlns:w16="http://schemas.microsoft.com/office/word/2018/wordml" xmlns:w16se="http://schemas.microsoft.com/office/word/2015/wordml/symex" xmlns:wpg="http://schemas.microsoft.com/office/word/2010/wordprocessingGroup" xmlns:wpi="http://schemas.microsoft.com/office/word/2010/wordprocessingInk" xmlns:wne="http://schemas.microsoft.com/office/word/2006/wordml" xmlns:wps="http://schemas.microsoft.com/office/word/2010/wordprocessingShape" mc:Ignorable="w14 w15 w16se w16cid w16 w16cex wp14">
+<w:footnotes xmlns:wpc="http://schemas.microsoft.com/office/word/2010/wordprocessingCanvas" xmlns:cx="http://schemas.microsoft.com/office/drawing/2014/chartex" xmlns:cx1="http://schemas.microsoft.com/office/drawing/2015/9/8/chartex" xmlns:cx2="http://schemas.microsoft.com/office/drawing/2015/10/21/chartex" xmlns:cx3="http://schemas.microsoft.com/office/drawing/2016/5/9/chartex" xmlns:cx4="http://schemas.microsoft.com/office/drawing/2016/5/10/chartex" xmlns:cx5="http://schemas.microsoft.com/office/drawing/2016/5/11/chartex" xmlns:cx6="http://schemas.microsoft.com/office/drawing/2016/5/12/chartex" xmlns:cx7="http://schemas.microsoft.com/office/drawing/2016/5/13/chartex" xmlns:cx8="http://schemas.microsoft.com/office/drawing/2016/5/14/chartex" xmlns:mc="http://schemas.openxmlformats.org/markup-compatibility/2006" xmlns:aink="http://schemas.microsoft.com/office/drawing/2016/ink" xmlns:am3d="http://schemas.microsoft.com/office/drawing/2017/model3d" xmlns:o="urn:schemas-microsoft-com:office:office" xmlns:oel="http://schemas.microsoft.com/office/2019/extlst" xmlns:r="http://schemas.openxmlformats.org/officeDocument/2006/relationships" xmlns:m="http://schemas.openxmlformats.org/officeDocument/2006/math" xmlns:v="urn:schemas-microsoft-com:vml" xmlns:wp14="http://schemas.microsoft.com/office/word/2010/wordprocessingDrawing" xmlns:wp="http://schemas.openxmlformats.org/drawingml/2006/wordprocessingDrawing" xmlns:w10="urn:schemas-microsoft-com:office:word" xmlns:w="http://schemas.openxmlformats.org/wordprocessingml/2006/main" xmlns:w14="http://schemas.microsoft.com/office/word/2010/wordml" xmlns:w15="http://schemas.microsoft.com/office/word/2012/wordml" xmlns:w16cex="http://schemas.microsoft.com/office/word/2018/wordml/cex" xmlns:w16cid="http://schemas.microsoft.com/office/word/2016/wordml/cid" xmlns:w16="http://schemas.microsoft.com/office/word/2018/wordml" xmlns:w16sdtdh="http://schemas.microsoft.com/office/word/2020/wordml/sdtdatahash" xmlns:w16se="http://schemas.microsoft.com/office/word/2015/wordml/symex" xmlns:wpg="http://schemas.microsoft.com/office/word/2010/wordprocessingGroup" xmlns:wpi="http://schemas.microsoft.com/office/word/2010/wordprocessingInk" xmlns:wne="http://schemas.microsoft.com/office/word/2006/wordml" xmlns:wps="http://schemas.microsoft.com/office/word/2010/wordprocessingShape" mc:Ignorable="w14 w15 w16se w16cid w16 w16cex w16sdtdh wp14">
   <w:footnote w:type="separator" w:id="-1">
     <w:p>
       <w:r>
@@ -7864,7 +9319,7 @@
 </file>
 
 <file path=word/header1.xml><?xml version="1.0" encoding="utf-8"?>
-<w:hdr xmlns:wpc="http://schemas.microsoft.com/office/word/2010/wordprocessingCanvas" xmlns:cx="http://schemas.microsoft.com/office/drawing/2014/chartex" xmlns:cx1="http://schemas.microsoft.com/office/drawing/2015/9/8/chartex" xmlns:cx2="http://schemas.microsoft.com/office/drawing/2015/10/21/chartex" xmlns:cx3="http://schemas.microsoft.com/office/drawing/2016/5/9/chartex" xmlns:cx4="http://schemas.microsoft.com/office/drawing/2016/5/10/chartex" xmlns:cx5="http://schemas.microsoft.com/office/drawing/2016/5/11/chartex" xmlns:cx6="http://schemas.microsoft.com/office/drawing/2016/5/12/chartex" xmlns:cx7="http://schemas.microsoft.com/office/drawing/2016/5/13/chartex" xmlns:cx8="http://schemas.microsoft.com/office/drawing/2016/5/14/chartex" xmlns:mc="http://schemas.openxmlformats.org/markup-compatibility/2006" xmlns:aink="http://schemas.microsoft.com/office/drawing/2016/ink" xmlns:am3d="http://schemas.microsoft.com/office/drawing/2017/model3d" xmlns:o="urn:schemas-microsoft-com:office:office" xmlns:r="http://schemas.openxmlformats.org/officeDocument/2006/relationships" xmlns:m="http://schemas.openxmlformats.org/officeDocument/2006/math" xmlns:v="urn:schemas-microsoft-com:vml" xmlns:wp14="http://schemas.microsoft.com/office/word/2010/wordprocessingDrawing" xmlns:wp="http://schemas.openxmlformats.org/drawingml/2006/wordprocessingDrawing" xmlns:w10="urn:schemas-microsoft-com:office:word" xmlns:w="http://schemas.openxmlformats.org/wordprocessingml/2006/main" xmlns:w14="http://schemas.microsoft.com/office/word/2010/wordml" xmlns:w15="http://schemas.microsoft.com/office/word/2012/wordml" xmlns:w16cex="http://schemas.microsoft.com/office/word/2018/wordml/cex" xmlns:w16cid="http://schemas.microsoft.com/office/word/2016/wordml/cid" xmlns:w16="http://schemas.microsoft.com/office/word/2018/wordml" xmlns:w16se="http://schemas.microsoft.com/office/word/2015/wordml/symex" xmlns:wpg="http://schemas.microsoft.com/office/word/2010/wordprocessingGroup" xmlns:wpi="http://schemas.microsoft.com/office/word/2010/wordprocessingInk" xmlns:wne="http://schemas.microsoft.com/office/word/2006/wordml" xmlns:wps="http://schemas.microsoft.com/office/word/2010/wordprocessingShape" mc:Ignorable="w14 w15 w16se w16cid w16 w16cex wp14">
+<w:hdr xmlns:wpc="http://schemas.microsoft.com/office/word/2010/wordprocessingCanvas" xmlns:cx="http://schemas.microsoft.com/office/drawing/2014/chartex" xmlns:cx1="http://schemas.microsoft.com/office/drawing/2015/9/8/chartex" xmlns:cx2="http://schemas.microsoft.com/office/drawing/2015/10/21/chartex" xmlns:cx3="http://schemas.microsoft.com/office/drawing/2016/5/9/chartex" xmlns:cx4="http://schemas.microsoft.com/office/drawing/2016/5/10/chartex" xmlns:cx5="http://schemas.microsoft.com/office/drawing/2016/5/11/chartex" xmlns:cx6="http://schemas.microsoft.com/office/drawing/2016/5/12/chartex" xmlns:cx7="http://schemas.microsoft.com/office/drawing/2016/5/13/chartex" xmlns:cx8="http://schemas.microsoft.com/office/drawing/2016/5/14/chartex" xmlns:mc="http://schemas.openxmlformats.org/markup-compatibility/2006" xmlns:aink="http://schemas.microsoft.com/office/drawing/2016/ink" xmlns:am3d="http://schemas.microsoft.com/office/drawing/2017/model3d" xmlns:o="urn:schemas-microsoft-com:office:office" xmlns:oel="http://schemas.microsoft.com/office/2019/extlst" xmlns:r="http://schemas.openxmlformats.org/officeDocument/2006/relationships" xmlns:m="http://schemas.openxmlformats.org/officeDocument/2006/math" xmlns:v="urn:schemas-microsoft-com:vml" xmlns:wp14="http://schemas.microsoft.com/office/word/2010/wordprocessingDrawing" xmlns:wp="http://schemas.openxmlformats.org/drawingml/2006/wordprocessingDrawing" xmlns:w10="urn:schemas-microsoft-com:office:word" xmlns:w="http://schemas.openxmlformats.org/wordprocessingml/2006/main" xmlns:w14="http://schemas.microsoft.com/office/word/2010/wordml" xmlns:w15="http://schemas.microsoft.com/office/word/2012/wordml" xmlns:w16cex="http://schemas.microsoft.com/office/word/2018/wordml/cex" xmlns:w16cid="http://schemas.microsoft.com/office/word/2016/wordml/cid" xmlns:w16="http://schemas.microsoft.com/office/word/2018/wordml" xmlns:w16sdtdh="http://schemas.microsoft.com/office/word/2020/wordml/sdtdatahash" xmlns:w16se="http://schemas.microsoft.com/office/word/2015/wordml/symex" xmlns:wpg="http://schemas.microsoft.com/office/word/2010/wordprocessingGroup" xmlns:wpi="http://schemas.microsoft.com/office/word/2010/wordprocessingInk" xmlns:wne="http://schemas.microsoft.com/office/word/2006/wordml" xmlns:wps="http://schemas.microsoft.com/office/word/2010/wordprocessingShape" mc:Ignorable="w14 w15 w16se w16cid w16 w16cex w16sdtdh wp14">
   <w:p>
     <w:pPr>
       <w:pStyle w:val="Header"/>
@@ -7874,7 +9329,7 @@
 </file>
 
 <file path=word/numbering.xml><?xml version="1.0" encoding="utf-8"?>
-<w:numbering xmlns:wpc="http://schemas.microsoft.com/office/word/2010/wordprocessingCanvas" xmlns:cx="http://schemas.microsoft.com/office/drawing/2014/chartex" xmlns:cx1="http://schemas.microsoft.com/office/drawing/2015/9/8/chartex" xmlns:cx2="http://schemas.microsoft.com/office/drawing/2015/10/21/chartex" xmlns:cx3="http://schemas.microsoft.com/office/drawing/2016/5/9/chartex" xmlns:cx4="http://schemas.microsoft.com/office/drawing/2016/5/10/chartex" xmlns:cx5="http://schemas.microsoft.com/office/drawing/2016/5/11/chartex" xmlns:cx6="http://schemas.microsoft.com/office/drawing/2016/5/12/chartex" xmlns:cx7="http://schemas.microsoft.com/office/drawing/2016/5/13/chartex" xmlns:cx8="http://schemas.microsoft.com/office/drawing/2016/5/14/chartex" xmlns:mc="http://schemas.openxmlformats.org/markup-compatibility/2006" xmlns:aink="http://schemas.microsoft.com/office/drawing/2016/ink" xmlns:am3d="http://schemas.microsoft.com/office/drawing/2017/model3d" xmlns:o="urn:schemas-microsoft-com:office:office" xmlns:r="http://schemas.openxmlformats.org/officeDocument/2006/relationships" xmlns:m="http://schemas.openxmlformats.org/officeDocument/2006/math" xmlns:v="urn:schemas-microsoft-com:vml" xmlns:wp14="http://schemas.microsoft.com/office/word/2010/wordprocessingDrawing" xmlns:wp="http://schemas.openxmlformats.org/drawingml/2006/wordprocessingDrawing" xmlns:w10="urn:schemas-microsoft-com:office:word" xmlns:w="http://schemas.openxmlformats.org/wordprocessingml/2006/main" xmlns:w14="http://schemas.microsoft.com/office/word/2010/wordml" xmlns:w15="http://schemas.microsoft.com/office/word/2012/wordml" xmlns:w16cex="http://schemas.microsoft.com/office/word/2018/wordml/cex" xmlns:w16cid="http://schemas.microsoft.com/office/word/2016/wordml/cid" xmlns:w16="http://schemas.microsoft.com/office/word/2018/wordml" xmlns:w16se="http://schemas.microsoft.com/office/word/2015/wordml/symex" xmlns:wpg="http://schemas.microsoft.com/office/word/2010/wordprocessingGroup" xmlns:wpi="http://schemas.microsoft.com/office/word/2010/wordprocessingInk" xmlns:wne="http://schemas.microsoft.com/office/word/2006/wordml" xmlns:wps="http://schemas.microsoft.com/office/word/2010/wordprocessingShape" mc:Ignorable="w14 w15 w16se w16cid w16 w16cex wp14">
+<w:numbering xmlns:wpc="http://schemas.microsoft.com/office/word/2010/wordprocessingCanvas" xmlns:cx="http://schemas.microsoft.com/office/drawing/2014/chartex" xmlns:cx1="http://schemas.microsoft.com/office/drawing/2015/9/8/chartex" xmlns:cx2="http://schemas.microsoft.com/office/drawing/2015/10/21/chartex" xmlns:cx3="http://schemas.microsoft.com/office/drawing/2016/5/9/chartex" xmlns:cx4="http://schemas.microsoft.com/office/drawing/2016/5/10/chartex" xmlns:cx5="http://schemas.microsoft.com/office/drawing/2016/5/11/chartex" xmlns:cx6="http://schemas.microsoft.com/office/drawing/2016/5/12/chartex" xmlns:cx7="http://schemas.microsoft.com/office/drawing/2016/5/13/chartex" xmlns:cx8="http://schemas.microsoft.com/office/drawing/2016/5/14/chartex" xmlns:mc="http://schemas.openxmlformats.org/markup-compatibility/2006" xmlns:aink="http://schemas.microsoft.com/office/drawing/2016/ink" xmlns:am3d="http://schemas.microsoft.com/office/drawing/2017/model3d" xmlns:o="urn:schemas-microsoft-com:office:office" xmlns:oel="http://schemas.microsoft.com/office/2019/extlst" xmlns:r="http://schemas.openxmlformats.org/officeDocument/2006/relationships" xmlns:m="http://schemas.openxmlformats.org/officeDocument/2006/math" xmlns:v="urn:schemas-microsoft-com:vml" xmlns:wp14="http://schemas.microsoft.com/office/word/2010/wordprocessingDrawing" xmlns:wp="http://schemas.openxmlformats.org/drawingml/2006/wordprocessingDrawing" xmlns:w10="urn:schemas-microsoft-com:office:word" xmlns:w="http://schemas.openxmlformats.org/wordprocessingml/2006/main" xmlns:w14="http://schemas.microsoft.com/office/word/2010/wordml" xmlns:w15="http://schemas.microsoft.com/office/word/2012/wordml" xmlns:w16cex="http://schemas.microsoft.com/office/word/2018/wordml/cex" xmlns:w16cid="http://schemas.microsoft.com/office/word/2016/wordml/cid" xmlns:w16="http://schemas.microsoft.com/office/word/2018/wordml" xmlns:w16sdtdh="http://schemas.microsoft.com/office/word/2020/wordml/sdtdatahash" xmlns:w16se="http://schemas.microsoft.com/office/word/2015/wordml/symex" xmlns:wpg="http://schemas.microsoft.com/office/word/2010/wordprocessingGroup" xmlns:wpi="http://schemas.microsoft.com/office/word/2010/wordprocessingInk" xmlns:wne="http://schemas.microsoft.com/office/word/2006/wordml" xmlns:wps="http://schemas.microsoft.com/office/word/2010/wordprocessingShape" mc:Ignorable="w14 w15 w16se w16cid w16 w16cex w16sdtdh wp14">
   <w:abstractNum w:abstractNumId="0" w15:restartNumberingAfterBreak="0">
     <w:nsid w:val="011B25FB"/>
     <w:multiLevelType w:val="hybridMultilevel"/>
@@ -12733,100 +14188,100 @@
       </w:rPr>
     </w:lvl>
   </w:abstractNum>
-  <w:num w:numId="1">
+  <w:num w:numId="1" w16cid:durableId="86778419">
     <w:abstractNumId w:val="12"/>
   </w:num>
-  <w:num w:numId="2">
+  <w:num w:numId="2" w16cid:durableId="732197804">
     <w:abstractNumId w:val="31"/>
   </w:num>
-  <w:num w:numId="3">
+  <w:num w:numId="3" w16cid:durableId="12339535">
     <w:abstractNumId w:val="44"/>
   </w:num>
-  <w:num w:numId="4">
+  <w:num w:numId="4" w16cid:durableId="177089342">
     <w:abstractNumId w:val="18"/>
   </w:num>
-  <w:num w:numId="5">
+  <w:num w:numId="5" w16cid:durableId="1424182401">
     <w:abstractNumId w:val="19"/>
   </w:num>
-  <w:num w:numId="6">
+  <w:num w:numId="6" w16cid:durableId="1457136028">
     <w:abstractNumId w:val="1"/>
   </w:num>
-  <w:num w:numId="7">
+  <w:num w:numId="7" w16cid:durableId="1618757955">
     <w:abstractNumId w:val="30"/>
   </w:num>
-  <w:num w:numId="8">
+  <w:num w:numId="8" w16cid:durableId="1224833443">
     <w:abstractNumId w:val="39"/>
   </w:num>
-  <w:num w:numId="9">
+  <w:num w:numId="9" w16cid:durableId="1264611823">
     <w:abstractNumId w:val="4"/>
   </w:num>
-  <w:num w:numId="10">
+  <w:num w:numId="10" w16cid:durableId="1923829864">
     <w:abstractNumId w:val="0"/>
   </w:num>
-  <w:num w:numId="11">
+  <w:num w:numId="11" w16cid:durableId="913468698">
     <w:abstractNumId w:val="25"/>
   </w:num>
-  <w:num w:numId="12">
+  <w:num w:numId="12" w16cid:durableId="690692917">
     <w:abstractNumId w:val="5"/>
   </w:num>
-  <w:num w:numId="13">
+  <w:num w:numId="13" w16cid:durableId="1728648543">
     <w:abstractNumId w:val="35"/>
   </w:num>
-  <w:num w:numId="14">
+  <w:num w:numId="14" w16cid:durableId="1606304355">
     <w:abstractNumId w:val="37"/>
   </w:num>
-  <w:num w:numId="15">
+  <w:num w:numId="15" w16cid:durableId="2011716280">
     <w:abstractNumId w:val="29"/>
   </w:num>
-  <w:num w:numId="16">
+  <w:num w:numId="16" w16cid:durableId="1650939826">
     <w:abstractNumId w:val="41"/>
   </w:num>
-  <w:num w:numId="17">
+  <w:num w:numId="17" w16cid:durableId="265969171">
     <w:abstractNumId w:val="3"/>
   </w:num>
-  <w:num w:numId="18">
+  <w:num w:numId="18" w16cid:durableId="1946422174">
     <w:abstractNumId w:val="16"/>
   </w:num>
-  <w:num w:numId="19">
+  <w:num w:numId="19" w16cid:durableId="1287079519">
     <w:abstractNumId w:val="17"/>
   </w:num>
-  <w:num w:numId="20">
+  <w:num w:numId="20" w16cid:durableId="447352712">
     <w:abstractNumId w:val="42"/>
   </w:num>
-  <w:num w:numId="21">
+  <w:num w:numId="21" w16cid:durableId="1867865111">
     <w:abstractNumId w:val="32"/>
   </w:num>
-  <w:num w:numId="22">
+  <w:num w:numId="22" w16cid:durableId="606086020">
     <w:abstractNumId w:val="14"/>
   </w:num>
-  <w:num w:numId="23">
+  <w:num w:numId="23" w16cid:durableId="1199050770">
     <w:abstractNumId w:val="38"/>
   </w:num>
-  <w:num w:numId="24">
+  <w:num w:numId="24" w16cid:durableId="486479743">
     <w:abstractNumId w:val="24"/>
   </w:num>
-  <w:num w:numId="25">
+  <w:num w:numId="25" w16cid:durableId="1315380729">
     <w:abstractNumId w:val="21"/>
   </w:num>
-  <w:num w:numId="26">
+  <w:num w:numId="26" w16cid:durableId="342440710">
     <w:abstractNumId w:val="33"/>
   </w:num>
-  <w:num w:numId="27">
+  <w:num w:numId="27" w16cid:durableId="295452539">
     <w:abstractNumId w:val="6"/>
   </w:num>
-  <w:num w:numId="28">
+  <w:num w:numId="28" w16cid:durableId="1556811665">
     <w:abstractNumId w:val="28"/>
   </w:num>
-  <w:num w:numId="29">
+  <w:num w:numId="29" w16cid:durableId="1700206030">
     <w:abstractNumId w:val="22"/>
   </w:num>
-  <w:num w:numId="30">
+  <w:num w:numId="30" w16cid:durableId="1331567241">
     <w:abstractNumId w:val="11"/>
   </w:num>
-  <w:num w:numId="31">
+  <w:num w:numId="31" w16cid:durableId="1541044040">
     <w:abstractNumId w:val="13"/>
   </w:num>
-  <w:num w:numId="32">
+  <w:num w:numId="32" w16cid:durableId="991103327">
     <w:abstractNumId w:val="38"/>
     <w:lvlOverride w:ilvl="0">
       <w:startOverride w:val="1"/>
@@ -12856,13 +14311,13 @@
       <w:startOverride w:val="1"/>
     </w:lvlOverride>
   </w:num>
-  <w:num w:numId="33">
+  <w:num w:numId="33" w16cid:durableId="1898391088">
     <w:abstractNumId w:val="2"/>
   </w:num>
-  <w:num w:numId="34">
+  <w:num w:numId="34" w16cid:durableId="1936356130">
     <w:abstractNumId w:val="40"/>
   </w:num>
-  <w:num w:numId="35">
+  <w:num w:numId="35" w16cid:durableId="1073892142">
     <w:abstractNumId w:val="38"/>
     <w:lvlOverride w:ilvl="0">
       <w:startOverride w:val="1"/>
@@ -12892,47 +14347,47 @@
       <w:startOverride w:val="1"/>
     </w:lvlOverride>
   </w:num>
-  <w:num w:numId="36">
+  <w:num w:numId="36" w16cid:durableId="1585794638">
     <w:abstractNumId w:val="43"/>
   </w:num>
-  <w:num w:numId="37">
+  <w:num w:numId="37" w16cid:durableId="2053992386">
     <w:abstractNumId w:val="15"/>
   </w:num>
-  <w:num w:numId="38">
+  <w:num w:numId="38" w16cid:durableId="432474872">
     <w:abstractNumId w:val="20"/>
   </w:num>
-  <w:num w:numId="39">
+  <w:num w:numId="39" w16cid:durableId="839080152">
     <w:abstractNumId w:val="10"/>
   </w:num>
-  <w:num w:numId="40">
+  <w:num w:numId="40" w16cid:durableId="667172313">
     <w:abstractNumId w:val="34"/>
   </w:num>
-  <w:num w:numId="41">
+  <w:num w:numId="41" w16cid:durableId="36585477">
     <w:abstractNumId w:val="27"/>
   </w:num>
-  <w:num w:numId="42">
+  <w:num w:numId="42" w16cid:durableId="668482090">
     <w:abstractNumId w:val="36"/>
   </w:num>
-  <w:num w:numId="43">
+  <w:num w:numId="43" w16cid:durableId="1254586430">
     <w:abstractNumId w:val="8"/>
   </w:num>
-  <w:num w:numId="44">
+  <w:num w:numId="44" w16cid:durableId="670526930">
     <w:abstractNumId w:val="23"/>
   </w:num>
-  <w:num w:numId="45">
+  <w:num w:numId="45" w16cid:durableId="1419525293">
     <w:abstractNumId w:val="7"/>
   </w:num>
-  <w:num w:numId="46">
+  <w:num w:numId="46" w16cid:durableId="601963015">
     <w:abstractNumId w:val="9"/>
   </w:num>
-  <w:num w:numId="47">
+  <w:num w:numId="47" w16cid:durableId="1441758105">
     <w:abstractNumId w:val="26"/>
   </w:num>
 </w:numbering>
 </file>
 
 <file path=word/styles.xml><?xml version="1.0" encoding="utf-8"?>
-<w:styles xmlns:mc="http://schemas.openxmlformats.org/markup-compatibility/2006" xmlns:r="http://schemas.openxmlformats.org/officeDocument/2006/relationships" xmlns:w="http://schemas.openxmlformats.org/wordprocessingml/2006/main" xmlns:w14="http://schemas.microsoft.com/office/word/2010/wordml" xmlns:w15="http://schemas.microsoft.com/office/word/2012/wordml" xmlns:w16cex="http://schemas.microsoft.com/office/word/2018/wordml/cex" xmlns:w16cid="http://schemas.microsoft.com/office/word/2016/wordml/cid" xmlns:w16="http://schemas.microsoft.com/office/word/2018/wordml" xmlns:w16se="http://schemas.microsoft.com/office/word/2015/wordml/symex" mc:Ignorable="w14 w15 w16se w16cid w16 w16cex">
+<w:styles xmlns:mc="http://schemas.openxmlformats.org/markup-compatibility/2006" xmlns:r="http://schemas.openxmlformats.org/officeDocument/2006/relationships" xmlns:w="http://schemas.openxmlformats.org/wordprocessingml/2006/main" xmlns:w14="http://schemas.microsoft.com/office/word/2010/wordml" xmlns:w15="http://schemas.microsoft.com/office/word/2012/wordml" xmlns:w16cex="http://schemas.microsoft.com/office/word/2018/wordml/cex" xmlns:w16cid="http://schemas.microsoft.com/office/word/2016/wordml/cid" xmlns:w16="http://schemas.microsoft.com/office/word/2018/wordml" xmlns:w16sdtdh="http://schemas.microsoft.com/office/word/2020/wordml/sdtdatahash" xmlns:w16se="http://schemas.microsoft.com/office/word/2015/wordml/symex" mc:Ignorable="w14 w15 w16se w16cid w16 w16cex w16sdtdh">
   <w:docDefaults>
     <w:rPrDefault>
       <w:rPr>
@@ -14621,15 +16076,16 @@
 </file>
 
 <file path=customXml/item1.xml><?xml version="1.0" encoding="utf-8"?>
-<?mso-contentType ?>
-<FormTemplates xmlns="http://schemas.microsoft.com/sharepoint/v3/contenttype/forms">
-  <Display>DocumentLibraryForm</Display>
-  <Edit>DocumentLibraryForm</Edit>
-  <New>DocumentLibraryForm</New>
-</FormTemplates>
+<b:Sources xmlns:b="http://schemas.openxmlformats.org/officeDocument/2006/bibliography" xmlns="http://schemas.openxmlformats.org/officeDocument/2006/bibliography" SelectedStyle="\APASixthEditionOfficeOnline.xsl" StyleName="APA" Version="6"/>
 </file>
 
 <file path=customXml/item2.xml><?xml version="1.0" encoding="utf-8"?>
+<p:properties xmlns:p="http://schemas.microsoft.com/office/2006/metadata/properties" xmlns:xsi="http://www.w3.org/2001/XMLSchema-instance" xmlns:pc="http://schemas.microsoft.com/office/infopath/2007/PartnerControls">
+  <documentManagement/>
+</p:properties>
+</file>
+
+<file path=customXml/item3.xml><?xml version="1.0" encoding="utf-8"?>
 <ct:contentTypeSchema xmlns:ct="http://schemas.microsoft.com/office/2006/metadata/contentType" xmlns:ma="http://schemas.microsoft.com/office/2006/metadata/properties/metaAttributes" ct:_="" ma:_="" ma:contentTypeName="Document" ma:contentTypeID="0x0101007126F16C70D14249B985B21B60E1B0D0" ma:contentTypeVersion="1" ma:contentTypeDescription="Create a new document." ma:contentTypeScope="" ma:versionID="909f8e125a11d2e2fb9b1ecde663112b">
   <xsd:schema xmlns:xsd="http://www.w3.org/2001/XMLSchema" xmlns:xs="http://www.w3.org/2001/XMLSchema" xmlns:p="http://schemas.microsoft.com/office/2006/metadata/properties" targetNamespace="http://schemas.microsoft.com/office/2006/metadata/properties" ma:root="true" ma:fieldsID="36dff844d7e97780280f8d89f8b7fd5d">
     <xsd:element name="properties">
@@ -14743,25 +16199,33 @@
 </ct:contentTypeSchema>
 </file>
 
-<file path=customXml/item3.xml><?xml version="1.0" encoding="utf-8"?>
-<p:properties xmlns:p="http://schemas.microsoft.com/office/2006/metadata/properties" xmlns:xsi="http://www.w3.org/2001/XMLSchema-instance" xmlns:pc="http://schemas.microsoft.com/office/infopath/2007/PartnerControls">
-  <documentManagement/>
-</p:properties>
-</file>
-
 <file path=customXml/item4.xml><?xml version="1.0" encoding="utf-8"?>
-<b:Sources xmlns:b="http://schemas.openxmlformats.org/officeDocument/2006/bibliography" xmlns="http://schemas.openxmlformats.org/officeDocument/2006/bibliography" SelectedStyle="\APASixthEditionOfficeOnline.xsl" StyleName="APA" Version="6"/>
+<?mso-contentType ?>
+<FormTemplates xmlns="http://schemas.microsoft.com/sharepoint/v3/contenttype/forms">
+  <Display>DocumentLibraryForm</Display>
+  <Edit>DocumentLibraryForm</Edit>
+  <New>DocumentLibraryForm</New>
+</FormTemplates>
 </file>
 
 <file path=customXml/itemProps1.xml><?xml version="1.0" encoding="utf-8"?>
-<ds:datastoreItem xmlns:ds="http://schemas.openxmlformats.org/officeDocument/2006/customXml" ds:itemID="{94A65706-D08A-4A31-AB9B-14B83B5A78C1}">
+<ds:datastoreItem xmlns:ds="http://schemas.openxmlformats.org/officeDocument/2006/customXml" ds:itemID="{4C4B872B-01A9-4E5E-B625-03A708F4ADA6}">
   <ds:schemaRefs>
-    <ds:schemaRef ds:uri="http://schemas.microsoft.com/sharepoint/v3/contenttype/forms"/>
+    <ds:schemaRef ds:uri="http://schemas.openxmlformats.org/officeDocument/2006/bibliography"/>
   </ds:schemaRefs>
 </ds:datastoreItem>
 </file>
 
 <file path=customXml/itemProps2.xml><?xml version="1.0" encoding="utf-8"?>
+<ds:datastoreItem xmlns:ds="http://schemas.openxmlformats.org/officeDocument/2006/customXml" ds:itemID="{B8549000-3E48-447E-B352-827CE94FA764}">
+  <ds:schemaRefs>
+    <ds:schemaRef ds:uri="http://schemas.microsoft.com/office/2006/metadata/properties"/>
+    <ds:schemaRef ds:uri="http://schemas.microsoft.com/office/infopath/2007/PartnerControls"/>
+  </ds:schemaRefs>
+</ds:datastoreItem>
+</file>
+
+<file path=customXml/itemProps3.xml><?xml version="1.0" encoding="utf-8"?>
 <ds:datastoreItem xmlns:ds="http://schemas.openxmlformats.org/officeDocument/2006/customXml" ds:itemID="{72787520-2B33-4EBD-A244-2ECE18B0B595}">
   <ds:schemaRefs>
     <ds:schemaRef ds:uri="http://schemas.microsoft.com/office/2006/metadata/contentType"/>
@@ -14777,19 +16241,10 @@
 </ds:datastoreItem>
 </file>
 
-<file path=customXml/itemProps3.xml><?xml version="1.0" encoding="utf-8"?>
-<ds:datastoreItem xmlns:ds="http://schemas.openxmlformats.org/officeDocument/2006/customXml" ds:itemID="{B8549000-3E48-447E-B352-827CE94FA764}">
+<file path=customXml/itemProps4.xml><?xml version="1.0" encoding="utf-8"?>
+<ds:datastoreItem xmlns:ds="http://schemas.openxmlformats.org/officeDocument/2006/customXml" ds:itemID="{94A65706-D08A-4A31-AB9B-14B83B5A78C1}">
   <ds:schemaRefs>
-    <ds:schemaRef ds:uri="http://schemas.microsoft.com/office/2006/metadata/properties"/>
-    <ds:schemaRef ds:uri="http://schemas.microsoft.com/office/infopath/2007/PartnerControls"/>
-  </ds:schemaRefs>
-</ds:datastoreItem>
-</file>
-
-<file path=customXml/itemProps4.xml><?xml version="1.0" encoding="utf-8"?>
-<ds:datastoreItem xmlns:ds="http://schemas.openxmlformats.org/officeDocument/2006/customXml" ds:itemID="{4C4B872B-01A9-4E5E-B625-03A708F4ADA6}">
-  <ds:schemaRefs>
-    <ds:schemaRef ds:uri="http://schemas.openxmlformats.org/officeDocument/2006/bibliography"/>
+    <ds:schemaRef ds:uri="http://schemas.microsoft.com/sharepoint/v3/contenttype/forms"/>
   </ds:schemaRefs>
 </ds:datastoreItem>
 </file>
</xml_diff>